<commit_message>
problem statement and research motivation added
</commit_message>
<xml_diff>
--- a/7COM1079_Final report_2.12.24-2.docx
+++ b/7COM1079_Final report_2.12.24-2.docx
@@ -1643,6 +1643,12 @@
           <w:rFonts w:ascii="Times New Roman" w:eastAsia="Times New Roman" w:hAnsi="Times New Roman" w:cs="Times New Roman"/>
         </w:rPr>
       </w:pPr>
+      <w:r>
+        <w:rPr>
+          <w:rFonts w:ascii="Times New Roman" w:eastAsia="Times New Roman" w:hAnsi="Times New Roman" w:cs="Times New Roman"/>
+        </w:rPr>
+        <w:t>Happiness is a mix of many factors, including social, economic, and cultural influences. Understanding what makes people happy is important for governments and policymakers, as it will helps them create better programs to improve people’s lives. One big question is how much a country’s economy affects happiness. This study looks at GDP per capita, a common way to measure a country’s economy, and how it connects to happiness scores. Research (Helliwell et al., 2017) shows that economy does play a crucial role in happiness, but it’s not clear how strong this connection is. That’s why we’re exploring this topic further.</w:t>
+      </w:r>
     </w:p>
     <w:p>
       <w:pPr>
@@ -2703,7 +2709,6 @@
           <w:iCs/>
           <w:highlight w:val="yellow"/>
         </w:rPr>
-        <w:lastRenderedPageBreak/>
         <w:t>E</w:t>
       </w:r>
       <w:r>
@@ -3797,6 +3802,7 @@
           <w:iCs/>
           <w:highlight w:val="yellow"/>
         </w:rPr>
+        <w:lastRenderedPageBreak/>
         <w:t>No word count</w:t>
       </w:r>
       <w:r>
@@ -8189,7 +8195,6 @@
   <w:style w:type="character" w:default="1" w:styleId="DefaultParagraphFont">
     <w:name w:val="Default Paragraph Font"/>
     <w:uiPriority w:val="1"/>
-    <w:semiHidden/>
     <w:unhideWhenUsed/>
   </w:style>
   <w:style w:type="table" w:default="1" w:styleId="TableNormal">

</xml_diff>

<commit_message>
data set description added
</commit_message>
<xml_diff>
--- a/7COM1079_Final report_2.12.24-2.docx
+++ b/7COM1079_Final report_2.12.24-2.docx
@@ -397,21 +397,7 @@
         <w:rPr>
           <w:rFonts w:ascii="Times New Roman" w:eastAsia="Times New Roman" w:hAnsi="Times New Roman" w:cs="Times New Roman"/>
         </w:rPr>
-        <w:t xml:space="preserve">Sravani Kumari </w:t>
-      </w:r>
-      <w:proofErr w:type="spellStart"/>
-      <w:r>
-        <w:rPr>
-          <w:rFonts w:ascii="Times New Roman" w:eastAsia="Times New Roman" w:hAnsi="Times New Roman" w:cs="Times New Roman"/>
-        </w:rPr>
-        <w:t>Palem</w:t>
-      </w:r>
-      <w:proofErr w:type="spellEnd"/>
-      <w:r>
-        <w:rPr>
-          <w:rFonts w:ascii="Times New Roman" w:eastAsia="Times New Roman" w:hAnsi="Times New Roman" w:cs="Times New Roman"/>
-        </w:rPr>
-        <w:t xml:space="preserve"> </w:t>
+        <w:t xml:space="preserve">Sravani Kumari Palem </w:t>
       </w:r>
       <w:r>
         <w:rPr>
@@ -1638,7 +1624,7 @@
     <w:p>
       <w:pPr>
         <w:pStyle w:val="ListParagraph"/>
-        <w:ind w:left="1440"/>
+        <w:ind w:left="1440" w:firstLine="720"/>
         <w:rPr>
           <w:rFonts w:ascii="Times New Roman" w:eastAsia="Times New Roman" w:hAnsi="Times New Roman" w:cs="Times New Roman"/>
         </w:rPr>
@@ -1788,6 +1774,21 @@
     <w:p>
       <w:pPr>
         <w:pStyle w:val="ListParagraph"/>
+        <w:ind w:left="1440" w:firstLine="720"/>
+        <w:rPr>
+          <w:rFonts w:ascii="Times New Roman" w:eastAsia="Times New Roman" w:hAnsi="Times New Roman" w:cs="Times New Roman"/>
+        </w:rPr>
+      </w:pPr>
+      <w:r>
+        <w:rPr>
+          <w:rFonts w:ascii="Times New Roman" w:eastAsia="Times New Roman" w:hAnsi="Times New Roman" w:cs="Times New Roman"/>
+        </w:rPr>
+        <w:t>The dataset is from the 2017 World Happiness Report, which ranks 155 countries by their happiness levels. Happiness scores are based on a survey where people rate their lives. It includes data on factors like economy GDP per capita, social support, life expectancy, family and freedom. These factors help explain why some countries are happier than other countries and provide a good starting point for studying the connection between a country’s economy and happiness score.</w:t>
+      </w:r>
+    </w:p>
+    <w:p>
+      <w:pPr>
+        <w:pStyle w:val="ListParagraph"/>
         <w:numPr>
           <w:ilvl w:val="1"/>
           <w:numId w:val="32"/>
@@ -2330,6 +2331,7 @@
           <w:i/>
           <w:highlight w:val="yellow"/>
         </w:rPr>
+        <w:lastRenderedPageBreak/>
         <w:t xml:space="preserve">Make sure that the </w:t>
       </w:r>
       <w:r>
@@ -3573,6 +3575,7 @@
         <w:rPr>
           <w:rFonts w:ascii="Times New Roman" w:eastAsia="Times New Roman" w:hAnsi="Times New Roman" w:cs="Times New Roman"/>
         </w:rPr>
+        <w:lastRenderedPageBreak/>
         <w:t xml:space="preserve"> </w:t>
       </w:r>
     </w:p>
@@ -3763,19 +3766,11 @@
           <w:rFonts w:ascii="Times New Roman" w:eastAsia="Times New Roman" w:hAnsi="Times New Roman" w:cs="Times New Roman"/>
         </w:rPr>
       </w:pPr>
-      <w:proofErr w:type="spellStart"/>
-      <w:r>
-        <w:rPr>
-          <w:rFonts w:ascii="Times New Roman" w:eastAsia="Times New Roman" w:hAnsi="Times New Roman" w:cs="Times New Roman"/>
-        </w:rPr>
-        <w:t>Analysis.R</w:t>
-      </w:r>
-      <w:proofErr w:type="spellEnd"/>
-      <w:r>
-        <w:rPr>
-          <w:rFonts w:ascii="Times New Roman" w:eastAsia="Times New Roman" w:hAnsi="Times New Roman" w:cs="Times New Roman"/>
-        </w:rPr>
-        <w:t xml:space="preserve"> code with the appropriate statistics to test the hypotheses. </w:t>
+      <w:r>
+        <w:rPr>
+          <w:rFonts w:ascii="Times New Roman" w:eastAsia="Times New Roman" w:hAnsi="Times New Roman" w:cs="Times New Roman"/>
+        </w:rPr>
+        <w:t xml:space="preserve">Analysis.R code with the appropriate statistics to test the hypotheses. </w:t>
       </w:r>
     </w:p>
     <w:p>
@@ -3802,7 +3797,6 @@
           <w:iCs/>
           <w:highlight w:val="yellow"/>
         </w:rPr>
-        <w:lastRenderedPageBreak/>
         <w:t>No word count</w:t>
       </w:r>
       <w:r>

</xml_diff>

<commit_message>
Explaining how we are going to answer RQ.
</commit_message>
<xml_diff>
--- a/7COM1079_Final report_2.12.24-2.docx
+++ b/7COM1079_Final report_2.12.24-2.docx
@@ -397,7 +397,21 @@
         <w:rPr>
           <w:rFonts w:ascii="Times New Roman" w:eastAsia="Times New Roman" w:hAnsi="Times New Roman" w:cs="Times New Roman"/>
         </w:rPr>
-        <w:t xml:space="preserve">Sravani Kumari Palem </w:t>
+        <w:t xml:space="preserve">Sravani Kumari </w:t>
+      </w:r>
+      <w:proofErr w:type="spellStart"/>
+      <w:r>
+        <w:rPr>
+          <w:rFonts w:ascii="Times New Roman" w:eastAsia="Times New Roman" w:hAnsi="Times New Roman" w:cs="Times New Roman"/>
+        </w:rPr>
+        <w:t>Palem</w:t>
+      </w:r>
+      <w:proofErr w:type="spellEnd"/>
+      <w:r>
+        <w:rPr>
+          <w:rFonts w:ascii="Times New Roman" w:eastAsia="Times New Roman" w:hAnsi="Times New Roman" w:cs="Times New Roman"/>
+        </w:rPr>
+        <w:t xml:space="preserve"> </w:t>
       </w:r>
       <w:r>
         <w:rPr>
@@ -1789,6 +1803,15 @@
     <w:p>
       <w:pPr>
         <w:pStyle w:val="ListParagraph"/>
+        <w:ind w:left="1440" w:firstLine="720"/>
+        <w:rPr>
+          <w:rFonts w:ascii="Times New Roman" w:eastAsia="Times New Roman" w:hAnsi="Times New Roman" w:cs="Times New Roman"/>
+        </w:rPr>
+      </w:pPr>
+    </w:p>
+    <w:p>
+      <w:pPr>
+        <w:pStyle w:val="ListParagraph"/>
         <w:numPr>
           <w:ilvl w:val="1"/>
           <w:numId w:val="32"/>
@@ -1854,42 +1877,25 @@
     </w:p>
     <w:p>
       <w:pPr>
-        <w:pStyle w:val="ListParagraph"/>
-        <w:ind w:left="1440"/>
-        <w:rPr>
-          <w:rFonts w:ascii="Times New Roman" w:eastAsia="Times New Roman" w:hAnsi="Times New Roman" w:cs="Times New Roman"/>
-        </w:rPr>
-      </w:pPr>
-      <w:r>
-        <w:rPr>
-          <w:rFonts w:ascii="Times New Roman" w:eastAsia="Times New Roman" w:hAnsi="Times New Roman" w:cs="Times New Roman"/>
-        </w:rPr>
-        <w:t xml:space="preserve">Is there a corelation between </w:t>
-      </w:r>
-      <w:r>
-        <w:rPr>
-          <w:rFonts w:ascii="Times New Roman" w:eastAsia="Times New Roman" w:hAnsi="Times New Roman" w:cs="Times New Roman"/>
-        </w:rPr>
-        <w:t>e</w:t>
-      </w:r>
-      <w:r>
-        <w:rPr>
-          <w:rFonts w:ascii="Times New Roman" w:eastAsia="Times New Roman" w:hAnsi="Times New Roman" w:cs="Times New Roman"/>
-        </w:rPr>
-        <w:t xml:space="preserve">conomy GDP per </w:t>
-      </w:r>
-      <w:r>
-        <w:rPr>
-          <w:rFonts w:ascii="Times New Roman" w:eastAsia="Times New Roman" w:hAnsi="Times New Roman" w:cs="Times New Roman"/>
-        </w:rPr>
-        <w:t>c</w:t>
-      </w:r>
-      <w:r>
-        <w:rPr>
-          <w:rFonts w:ascii="Times New Roman" w:eastAsia="Times New Roman" w:hAnsi="Times New Roman" w:cs="Times New Roman"/>
-        </w:rPr>
-        <w:t xml:space="preserve">apita and happiness score across all countries? </w:t>
-      </w:r>
+        <w:ind w:left="1440" w:firstLine="720"/>
+        <w:rPr>
+          <w:rFonts w:ascii="Times New Roman" w:eastAsia="Times New Roman" w:hAnsi="Times New Roman" w:cs="Times New Roman"/>
+        </w:rPr>
+      </w:pPr>
+      <w:r>
+        <w:rPr>
+          <w:rFonts w:ascii="Times New Roman" w:eastAsia="Times New Roman" w:hAnsi="Times New Roman" w:cs="Times New Roman"/>
+        </w:rPr>
+        <w:t>The research question is: Is there a correlation between economy GDP per capita and happiness scores across countries? To find out, we will use the 2017 World Happiness Report dataset and apply Pearson’s correlation test. This will help us to measure the strength and direction of the relationship between GDP per capita and happiness scores.</w:t>
+      </w:r>
+    </w:p>
+    <w:p>
+      <w:pPr>
+        <w:ind w:left="1440" w:firstLine="720"/>
+        <w:rPr>
+          <w:rFonts w:ascii="Times New Roman" w:eastAsia="Times New Roman" w:hAnsi="Times New Roman" w:cs="Times New Roman"/>
+        </w:rPr>
+      </w:pPr>
     </w:p>
     <w:p>
       <w:pPr>
@@ -2132,6 +2138,7 @@
         <w:rPr>
           <w:rFonts w:ascii="Times New Roman" w:eastAsia="Times New Roman" w:hAnsi="Times New Roman" w:cs="Times New Roman"/>
         </w:rPr>
+        <w:lastRenderedPageBreak/>
         <w:t xml:space="preserve">Appropriate plot for the RQ </w:t>
       </w:r>
       <w:r>
@@ -2331,7 +2338,6 @@
           <w:i/>
           <w:highlight w:val="yellow"/>
         </w:rPr>
-        <w:lastRenderedPageBreak/>
         <w:t xml:space="preserve">Make sure that the </w:t>
       </w:r>
       <w:r>
@@ -3449,6 +3455,7 @@
         <w:rPr>
           <w:rFonts w:ascii="Times New Roman" w:eastAsia="Times New Roman" w:hAnsi="Times New Roman" w:cs="Times New Roman"/>
         </w:rPr>
+        <w:lastRenderedPageBreak/>
         <w:t xml:space="preserve">Interpretation of the results </w:t>
       </w:r>
       <w:r>
@@ -3575,7 +3582,6 @@
         <w:rPr>
           <w:rFonts w:ascii="Times New Roman" w:eastAsia="Times New Roman" w:hAnsi="Times New Roman" w:cs="Times New Roman"/>
         </w:rPr>
-        <w:lastRenderedPageBreak/>
         <w:t xml:space="preserve"> </w:t>
       </w:r>
     </w:p>
@@ -3766,11 +3772,19 @@
           <w:rFonts w:ascii="Times New Roman" w:eastAsia="Times New Roman" w:hAnsi="Times New Roman" w:cs="Times New Roman"/>
         </w:rPr>
       </w:pPr>
-      <w:r>
-        <w:rPr>
-          <w:rFonts w:ascii="Times New Roman" w:eastAsia="Times New Roman" w:hAnsi="Times New Roman" w:cs="Times New Roman"/>
-        </w:rPr>
-        <w:t xml:space="preserve">Analysis.R code with the appropriate statistics to test the hypotheses. </w:t>
+      <w:proofErr w:type="spellStart"/>
+      <w:r>
+        <w:rPr>
+          <w:rFonts w:ascii="Times New Roman" w:eastAsia="Times New Roman" w:hAnsi="Times New Roman" w:cs="Times New Roman"/>
+        </w:rPr>
+        <w:t>Analysis.R</w:t>
+      </w:r>
+      <w:proofErr w:type="spellEnd"/>
+      <w:r>
+        <w:rPr>
+          <w:rFonts w:ascii="Times New Roman" w:eastAsia="Times New Roman" w:hAnsi="Times New Roman" w:cs="Times New Roman"/>
+        </w:rPr>
+        <w:t xml:space="preserve"> code with the appropriate statistics to test the hypotheses. </w:t>
       </w:r>
     </w:p>
     <w:p>

</xml_diff>

<commit_message>
added description for null and alternative hypothesis
</commit_message>
<xml_diff>
--- a/7COM1079_Final report_2.12.24-2.docx
+++ b/7COM1079_Final report_2.12.24-2.docx
@@ -1926,7 +1926,68 @@
     </w:p>
     <w:p>
       <w:pPr>
-        <w:pStyle w:val="ListParagraph"/>
+        <w:pStyle w:val="NormalWeb"/>
+        <w:numPr>
+          <w:ilvl w:val="2"/>
+          <w:numId w:val="32"/>
+        </w:numPr>
+      </w:pPr>
+      <w:r>
+        <w:rPr>
+          <w:rStyle w:val="Strong"/>
+          <w:rFonts w:eastAsiaTheme="majorEastAsia"/>
+        </w:rPr>
+        <w:t>Null Hypothesis (H0):</w:t>
+      </w:r>
+      <w:r>
+        <w:t xml:space="preserve"> There is no significant correlation between GDP per capita and happiness scores across countries. Any observed relationship is purely due to chance.</w:t>
+      </w:r>
+    </w:p>
+    <w:p>
+      <w:pPr>
+        <w:pStyle w:val="NormalWeb"/>
+        <w:numPr>
+          <w:ilvl w:val="2"/>
+          <w:numId w:val="32"/>
+        </w:numPr>
+      </w:pPr>
+      <w:r>
+        <w:rPr>
+          <w:rStyle w:val="Strong"/>
+          <w:rFonts w:eastAsiaTheme="majorEastAsia"/>
+        </w:rPr>
+        <w:t>Alternative Hypothesis (H1):</w:t>
+      </w:r>
+      <w:r>
+        <w:t xml:space="preserve"> There is a significant correlation between GDP per capita and happiness scores across countries. This suggests that changes in GDP per capita are associated with variations in happiness levels.</w:t>
+      </w:r>
+    </w:p>
+    <w:p>
+      <w:pPr>
+        <w:pStyle w:val="NormalWeb"/>
+        <w:ind w:left="1440" w:firstLine="720"/>
+      </w:pPr>
+      <w:r>
+        <w:t xml:space="preserve">Pearson’s correlation test will be used to evaluate these hypotheses. If the p-value is greater than 0.05, we fail to reject the null hypothesis, indicating </w:t>
+      </w:r>
+      <w:r>
+        <w:lastRenderedPageBreak/>
+        <w:t>no significant relationship between the variables. Otherwise, we reject the null hypothesis, supporting a correlation.</w:t>
+      </w:r>
+    </w:p>
+    <w:p>
+      <w:pPr>
+        <w:pStyle w:val="ListParagraph"/>
+        <w:ind w:left="1440"/>
+        <w:rPr>
+          <w:rFonts w:ascii="Times New Roman" w:eastAsia="Times New Roman" w:hAnsi="Times New Roman" w:cs="Times New Roman"/>
+        </w:rPr>
+      </w:pPr>
+    </w:p>
+    <w:p>
+      <w:pPr>
+        <w:pStyle w:val="ListParagraph"/>
+        <w:ind w:left="1440"/>
         <w:rPr>
           <w:rFonts w:ascii="Times New Roman" w:eastAsia="Times New Roman" w:hAnsi="Times New Roman" w:cs="Times New Roman"/>
         </w:rPr>
@@ -2138,7 +2199,6 @@
         <w:rPr>
           <w:rFonts w:ascii="Times New Roman" w:eastAsia="Times New Roman" w:hAnsi="Times New Roman" w:cs="Times New Roman"/>
         </w:rPr>
-        <w:lastRenderedPageBreak/>
         <w:t xml:space="preserve">Appropriate plot for the RQ </w:t>
       </w:r>
       <w:r>
@@ -3138,6 +3198,7 @@
           <w:iCs/>
           <w:highlight w:val="yellow"/>
         </w:rPr>
+        <w:lastRenderedPageBreak/>
         <w:t>Please comment on the GitHub log output, and refer to it as being</w:t>
       </w:r>
       <w:r>
@@ -3455,7 +3516,6 @@
         <w:rPr>
           <w:rFonts w:ascii="Times New Roman" w:eastAsia="Times New Roman" w:hAnsi="Times New Roman" w:cs="Times New Roman"/>
         </w:rPr>
-        <w:lastRenderedPageBreak/>
         <w:t xml:space="preserve">Interpretation of the results </w:t>
       </w:r>
       <w:r>
@@ -8642,6 +8702,23 @@
       <w:szCs w:val="20"/>
     </w:rPr>
   </w:style>
+  <w:style w:type="paragraph" w:styleId="NormalWeb">
+    <w:name w:val="Normal (Web)"/>
+    <w:basedOn w:val="Normal"/>
+    <w:uiPriority w:val="99"/>
+    <w:semiHidden/>
+    <w:unhideWhenUsed/>
+    <w:rsid w:val="00F60E26"/>
+    <w:pPr>
+      <w:spacing w:before="100" w:beforeAutospacing="1" w:after="100" w:afterAutospacing="1"/>
+    </w:pPr>
+    <w:rPr>
+      <w:rFonts w:ascii="Times New Roman" w:eastAsia="Times New Roman" w:hAnsi="Times New Roman" w:cs="Times New Roman"/>
+      <w:kern w:val="0"/>
+      <w:lang w:val="en-US"/>
+      <w14:ligatures w14:val="none"/>
+    </w:rPr>
+  </w:style>
 </w:styles>
 </file>
 

</xml_diff>

<commit_message>
removed why RQ is important
</commit_message>
<xml_diff>
--- a/7COM1079_Final report_2.12.24-2.docx
+++ b/7COM1079_Final report_2.12.24-2.docx
@@ -397,21 +397,7 @@
         <w:rPr>
           <w:rFonts w:ascii="Times New Roman" w:eastAsia="Times New Roman" w:hAnsi="Times New Roman" w:cs="Times New Roman"/>
         </w:rPr>
-        <w:t xml:space="preserve">Sravani Kumari </w:t>
-      </w:r>
-      <w:proofErr w:type="spellStart"/>
-      <w:r>
-        <w:rPr>
-          <w:rFonts w:ascii="Times New Roman" w:eastAsia="Times New Roman" w:hAnsi="Times New Roman" w:cs="Times New Roman"/>
-        </w:rPr>
-        <w:t>Palem</w:t>
-      </w:r>
-      <w:proofErr w:type="spellEnd"/>
-      <w:r>
-        <w:rPr>
-          <w:rFonts w:ascii="Times New Roman" w:eastAsia="Times New Roman" w:hAnsi="Times New Roman" w:cs="Times New Roman"/>
-        </w:rPr>
-        <w:t xml:space="preserve"> </w:t>
+        <w:t xml:space="preserve">Sravani Kumari Palem </w:t>
       </w:r>
       <w:r>
         <w:rPr>
@@ -2063,6 +2049,17 @@
     <w:p>
       <w:pPr>
         <w:pStyle w:val="ListParagraph"/>
+        <w:ind w:left="1440"/>
+        <w:rPr>
+          <w:rFonts w:ascii="Times New Roman" w:eastAsia="Times New Roman" w:hAnsi="Times New Roman" w:cs="Times New Roman"/>
+          <w:b/>
+          <w:bCs/>
+        </w:rPr>
+      </w:pPr>
+    </w:p>
+    <w:p>
+      <w:pPr>
+        <w:pStyle w:val="ListParagraph"/>
         <w:numPr>
           <w:ilvl w:val="0"/>
           <w:numId w:val="25"/>
@@ -2102,6 +2099,15 @@
         </w:rPr>
         <w:t>.</w:t>
       </w:r>
+    </w:p>
+    <w:p>
+      <w:pPr>
+        <w:pStyle w:val="ListParagraph"/>
+        <w:ind w:left="1800"/>
+        <w:rPr>
+          <w:rFonts w:ascii="Times New Roman" w:eastAsia="Times New Roman" w:hAnsi="Times New Roman" w:cs="Times New Roman"/>
+        </w:rPr>
+      </w:pPr>
     </w:p>
     <w:p>
       <w:pPr>
@@ -2153,6 +2159,15 @@
     </w:p>
     <w:p>
       <w:pPr>
+        <w:pStyle w:val="ListParagraph"/>
+        <w:ind w:left="1440"/>
+        <w:rPr>
+          <w:rFonts w:ascii="Times New Roman" w:eastAsia="Times New Roman" w:hAnsi="Times New Roman" w:cs="Times New Roman"/>
+        </w:rPr>
+      </w:pPr>
+    </w:p>
+    <w:p>
+      <w:pPr>
         <w:ind w:left="1440"/>
         <w:rPr>
           <w:rFonts w:ascii="Times New Roman" w:eastAsia="Times New Roman" w:hAnsi="Times New Roman" w:cs="Times New Roman"/>
@@ -2548,14 +2563,6 @@
         </w:rPr>
         <w:t>50 words)</w:t>
       </w:r>
-      <w:r>
-        <w:rPr>
-          <w:rFonts w:ascii="Times New Roman" w:eastAsia="Times New Roman" w:hAnsi="Times New Roman" w:cs="Times New Roman"/>
-          <w:i/>
-          <w:iCs/>
-        </w:rPr>
-        <w:t xml:space="preserve"> </w:t>
-      </w:r>
     </w:p>
     <w:p>
       <w:pPr>
@@ -3075,6 +3082,7 @@
         <w:rPr>
           <w:rFonts w:ascii="Times New Roman" w:eastAsia="Times New Roman" w:hAnsi="Times New Roman" w:cs="Times New Roman"/>
         </w:rPr>
+        <w:lastRenderedPageBreak/>
         <w:t xml:space="preserve">Note any </w:t>
       </w:r>
       <w:r>
@@ -3198,7 +3206,6 @@
           <w:iCs/>
           <w:highlight w:val="yellow"/>
         </w:rPr>
-        <w:lastRenderedPageBreak/>
         <w:t>Please comment on the GitHub log output, and refer to it as being</w:t>
       </w:r>
       <w:r>
@@ -3832,19 +3839,11 @@
           <w:rFonts w:ascii="Times New Roman" w:eastAsia="Times New Roman" w:hAnsi="Times New Roman" w:cs="Times New Roman"/>
         </w:rPr>
       </w:pPr>
-      <w:proofErr w:type="spellStart"/>
-      <w:r>
-        <w:rPr>
-          <w:rFonts w:ascii="Times New Roman" w:eastAsia="Times New Roman" w:hAnsi="Times New Roman" w:cs="Times New Roman"/>
-        </w:rPr>
-        <w:t>Analysis.R</w:t>
-      </w:r>
-      <w:proofErr w:type="spellEnd"/>
-      <w:r>
-        <w:rPr>
-          <w:rFonts w:ascii="Times New Roman" w:eastAsia="Times New Roman" w:hAnsi="Times New Roman" w:cs="Times New Roman"/>
-        </w:rPr>
-        <w:t xml:space="preserve"> code with the appropriate statistics to test the hypotheses. </w:t>
+      <w:r>
+        <w:rPr>
+          <w:rFonts w:ascii="Times New Roman" w:eastAsia="Times New Roman" w:hAnsi="Times New Roman" w:cs="Times New Roman"/>
+        </w:rPr>
+        <w:t xml:space="preserve">Analysis.R code with the appropriate statistics to test the hypotheses. </w:t>
       </w:r>
     </w:p>
     <w:p>

</xml_diff>

<commit_message>
added why RQ is important
</commit_message>
<xml_diff>
--- a/7COM1079_Final report_2.12.24-2.docx
+++ b/7COM1079_Final report_2.12.24-2.docx
@@ -2112,7 +2112,7 @@
     <w:p>
       <w:pPr>
         <w:pStyle w:val="ListParagraph"/>
-        <w:ind w:left="1440" w:hanging="720"/>
+        <w:ind w:left="1440"/>
         <w:rPr>
           <w:rFonts w:ascii="Times New Roman" w:eastAsia="Times New Roman" w:hAnsi="Times New Roman" w:cs="Times New Roman"/>
         </w:rPr>
@@ -2165,6 +2165,30 @@
           <w:rFonts w:ascii="Times New Roman" w:eastAsia="Times New Roman" w:hAnsi="Times New Roman" w:cs="Times New Roman"/>
         </w:rPr>
       </w:pPr>
+      <w:r>
+        <w:rPr>
+          <w:rFonts w:ascii="Times New Roman" w:eastAsia="Times New Roman" w:hAnsi="Times New Roman" w:cs="Times New Roman"/>
+        </w:rPr>
+        <w:t>This research looks at the connection between GDP per capita and happiness scores, a topic of growing interest in economics and social studies. Studies like Stevenson and Wolfers (2013) find a positive link, but others suggest that happiness stops increasing as incomes rise and depends more on trust and good governance. This shows that happiness is complex and needs to be studied from different perspectives like family, health etc. Using data from the 2017 World Happiness Report, this study re-examines the relationship. Better understanding these factors can help policymakers create balanced strategies to improve well-being for people across the world.</w:t>
+      </w:r>
+    </w:p>
+    <w:p>
+      <w:pPr>
+        <w:pStyle w:val="ListParagraph"/>
+        <w:ind w:left="1440"/>
+        <w:rPr>
+          <w:rFonts w:ascii="Times New Roman" w:eastAsia="Times New Roman" w:hAnsi="Times New Roman" w:cs="Times New Roman"/>
+        </w:rPr>
+      </w:pPr>
+    </w:p>
+    <w:p>
+      <w:pPr>
+        <w:pStyle w:val="ListParagraph"/>
+        <w:ind w:left="1440"/>
+        <w:rPr>
+          <w:rFonts w:ascii="Times New Roman" w:eastAsia="Times New Roman" w:hAnsi="Times New Roman" w:cs="Times New Roman"/>
+        </w:rPr>
+      </w:pPr>
     </w:p>
     <w:p>
       <w:pPr>
@@ -3082,7 +3106,6 @@
         <w:rPr>
           <w:rFonts w:ascii="Times New Roman" w:eastAsia="Times New Roman" w:hAnsi="Times New Roman" w:cs="Times New Roman"/>
         </w:rPr>
-        <w:lastRenderedPageBreak/>
         <w:t xml:space="preserve">Note any </w:t>
       </w:r>
       <w:r>
@@ -3976,8 +3999,8 @@
       </w:pPr>
     </w:p>
     <w:sectPr>
-      <w:footerReference w:type="even" r:id="rId7"/>
-      <w:footerReference w:type="default" r:id="rId8"/>
+      <w:footerReference w:type="even" r:id="rId8"/>
+      <w:footerReference w:type="default" r:id="rId9"/>
       <w:pgSz w:w="11906" w:h="16838"/>
       <w:pgMar w:top="1440" w:right="1440" w:bottom="1440" w:left="1440" w:header="708" w:footer="708" w:gutter="0"/>
       <w:cols w:space="708"/>
@@ -8262,6 +8285,7 @@
   <w:style w:type="character" w:default="1" w:styleId="DefaultParagraphFont">
     <w:name w:val="Default Paragraph Font"/>
     <w:uiPriority w:val="1"/>
+    <w:semiHidden/>
     <w:unhideWhenUsed/>
   </w:style>
   <w:style w:type="table" w:default="1" w:styleId="TableNormal">
@@ -9014,4 +9038,16 @@
     </a:ext>
   </a:extLst>
 </a:theme>
+</file>
+
+<file path=customXml/item1.xml><?xml version="1.0" encoding="utf-8"?>
+<b:Sources xmlns:b="http://schemas.openxmlformats.org/officeDocument/2006/bibliography" xmlns="http://schemas.openxmlformats.org/officeDocument/2006/bibliography" SelectedStyle="\APASixthEditionOfficeOnline.xsl" StyleName="APA" Version="6"/>
+</file>
+
+<file path=customXml/itemProps1.xml><?xml version="1.0" encoding="utf-8"?>
+<ds:datastoreItem xmlns:ds="http://schemas.openxmlformats.org/officeDocument/2006/customXml" ds:itemID="{1F53B85E-9EC5-46AD-BB2C-1EFD753D375F}">
+  <ds:schemaRefs>
+    <ds:schemaRef ds:uri="http://schemas.openxmlformats.org/officeDocument/2006/bibliography"/>
+  </ds:schemaRefs>
+</ds:datastoreItem>
 </file>
</xml_diff>

<commit_message>
Added about appropriate plot for the RQ
</commit_message>
<xml_diff>
--- a/7COM1079_Final report_2.12.24-2.docx
+++ b/7COM1079_Final report_2.12.24-2.docx
@@ -397,7 +397,21 @@
         <w:rPr>
           <w:rFonts w:ascii="Times New Roman" w:eastAsia="Times New Roman" w:hAnsi="Times New Roman" w:cs="Times New Roman"/>
         </w:rPr>
-        <w:t xml:space="preserve">Sravani Kumari Palem </w:t>
+        <w:t xml:space="preserve">Sravani Kumari </w:t>
+      </w:r>
+      <w:proofErr w:type="spellStart"/>
+      <w:r>
+        <w:rPr>
+          <w:rFonts w:ascii="Times New Roman" w:eastAsia="Times New Roman" w:hAnsi="Times New Roman" w:cs="Times New Roman"/>
+        </w:rPr>
+        <w:t>Palem</w:t>
+      </w:r>
+      <w:proofErr w:type="spellEnd"/>
+      <w:r>
+        <w:rPr>
+          <w:rFonts w:ascii="Times New Roman" w:eastAsia="Times New Roman" w:hAnsi="Times New Roman" w:cs="Times New Roman"/>
+        </w:rPr>
+        <w:t xml:space="preserve"> </w:t>
       </w:r>
       <w:r>
         <w:rPr>
@@ -2556,6 +2570,30 @@
     <w:p>
       <w:pPr>
         <w:pStyle w:val="ListParagraph"/>
+        <w:ind w:left="1440"/>
+        <w:rPr>
+          <w:rFonts w:ascii="Times New Roman" w:eastAsia="Times New Roman" w:hAnsi="Times New Roman" w:cs="Times New Roman"/>
+        </w:rPr>
+      </w:pPr>
+      <w:r>
+        <w:rPr>
+          <w:rFonts w:ascii="Times New Roman" w:eastAsia="Times New Roman" w:hAnsi="Times New Roman" w:cs="Times New Roman"/>
+        </w:rPr>
+        <w:t>The scatter plot is ideal for showing the relationship between GDP per capita (X-axis) and happiness scores (Y-axis). Each data point represents a country, while the linear trend line (red) highlights the positive correlation. The plot includes an informative title, axis labels, and units, clearly visualizing the strength and direction of the relationship.</w:t>
+      </w:r>
+    </w:p>
+    <w:p>
+      <w:pPr>
+        <w:pStyle w:val="ListParagraph"/>
+        <w:ind w:left="1440"/>
+        <w:rPr>
+          <w:rFonts w:ascii="Times New Roman" w:eastAsia="Times New Roman" w:hAnsi="Times New Roman" w:cs="Times New Roman"/>
+        </w:rPr>
+      </w:pPr>
+    </w:p>
+    <w:p>
+      <w:pPr>
+        <w:pStyle w:val="ListParagraph"/>
         <w:numPr>
           <w:ilvl w:val="1"/>
           <w:numId w:val="32"/>
@@ -2725,6 +2763,7 @@
         <w:rPr>
           <w:rFonts w:ascii="Times New Roman" w:eastAsia="Times New Roman" w:hAnsi="Times New Roman" w:cs="Times New Roman"/>
         </w:rPr>
+        <w:lastRenderedPageBreak/>
         <w:t xml:space="preserve"> </w:t>
       </w:r>
     </w:p>
@@ -3862,11 +3901,19 @@
           <w:rFonts w:ascii="Times New Roman" w:eastAsia="Times New Roman" w:hAnsi="Times New Roman" w:cs="Times New Roman"/>
         </w:rPr>
       </w:pPr>
-      <w:r>
-        <w:rPr>
-          <w:rFonts w:ascii="Times New Roman" w:eastAsia="Times New Roman" w:hAnsi="Times New Roman" w:cs="Times New Roman"/>
-        </w:rPr>
-        <w:t xml:space="preserve">Analysis.R code with the appropriate statistics to test the hypotheses. </w:t>
+      <w:proofErr w:type="spellStart"/>
+      <w:r>
+        <w:rPr>
+          <w:rFonts w:ascii="Times New Roman" w:eastAsia="Times New Roman" w:hAnsi="Times New Roman" w:cs="Times New Roman"/>
+        </w:rPr>
+        <w:t>Analysis.R</w:t>
+      </w:r>
+      <w:proofErr w:type="spellEnd"/>
+      <w:r>
+        <w:rPr>
+          <w:rFonts w:ascii="Times New Roman" w:eastAsia="Times New Roman" w:hAnsi="Times New Roman" w:cs="Times New Roman"/>
+        </w:rPr>
+        <w:t xml:space="preserve"> code with the appropriate statistics to test the hypotheses. </w:t>
       </w:r>
     </w:p>
     <w:p>
@@ -3976,6 +4023,7 @@
         <w:rPr>
           <w:rFonts w:ascii="Times New Roman" w:eastAsia="Times New Roman" w:hAnsi="Times New Roman" w:cs="Times New Roman"/>
         </w:rPr>
+        <w:lastRenderedPageBreak/>
         <w:t>Git</w:t>
       </w:r>
       <w:r>
@@ -8285,7 +8333,6 @@
   <w:style w:type="character" w:default="1" w:styleId="DefaultParagraphFont">
     <w:name w:val="Default Paragraph Font"/>
     <w:uiPriority w:val="1"/>
-    <w:semiHidden/>
     <w:unhideWhenUsed/>
   </w:style>
   <w:style w:type="table" w:default="1" w:styleId="TableNormal">

</xml_diff>

<commit_message>
added additional information per plot
</commit_message>
<xml_diff>
--- a/7COM1079_Final report_2.12.24-2.docx
+++ b/7COM1079_Final report_2.12.24-2.docx
@@ -2671,6 +2671,77 @@
     </w:p>
     <w:p>
       <w:pPr>
+        <w:ind w:left="1440"/>
+        <w:rPr>
+          <w:rFonts w:ascii="Times New Roman" w:eastAsia="Times New Roman" w:hAnsi="Times New Roman" w:cs="Times New Roman"/>
+        </w:rPr>
+      </w:pPr>
+      <w:r>
+        <w:rPr>
+          <w:rFonts w:ascii="Times New Roman" w:eastAsia="Times New Roman" w:hAnsi="Times New Roman" w:cs="Times New Roman"/>
+          <w:b/>
+          <w:bCs/>
+        </w:rPr>
+        <w:t>Scatter Plot</w:t>
+      </w:r>
+      <w:r>
+        <w:rPr>
+          <w:rFonts w:ascii="Times New Roman" w:eastAsia="Times New Roman" w:hAnsi="Times New Roman" w:cs="Times New Roman"/>
+        </w:rPr>
+        <w:t xml:space="preserve">: The scatter plot shows the relationship between GDP per Capita and Happiness Score. Each point represents a country, with the blue dots highlighting the observed data. The red trendline indicates a positive </w:t>
+      </w:r>
+      <w:r>
+        <w:rPr>
+          <w:rFonts w:ascii="Times New Roman" w:eastAsia="Times New Roman" w:hAnsi="Times New Roman" w:cs="Times New Roman"/>
+        </w:rPr>
+        <w:lastRenderedPageBreak/>
+        <w:t xml:space="preserve">correlation, suggesting that countries with higher GDP per Capita generally have higher happiness scores. </w:t>
+      </w:r>
+    </w:p>
+    <w:p>
+      <w:pPr>
+        <w:ind w:left="1440"/>
+        <w:rPr>
+          <w:rFonts w:ascii="Times New Roman" w:eastAsia="Times New Roman" w:hAnsi="Times New Roman" w:cs="Times New Roman"/>
+        </w:rPr>
+      </w:pPr>
+      <w:r>
+        <w:rPr>
+          <w:rFonts w:ascii="Times New Roman" w:eastAsia="Times New Roman" w:hAnsi="Times New Roman" w:cs="Times New Roman"/>
+          <w:b/>
+          <w:bCs/>
+        </w:rPr>
+        <w:t>Histogram:</w:t>
+      </w:r>
+      <w:r>
+        <w:rPr>
+          <w:rFonts w:ascii="Times New Roman" w:eastAsia="Times New Roman" w:hAnsi="Times New Roman" w:cs="Times New Roman"/>
+        </w:rPr>
+        <w:t xml:space="preserve"> The histogram depicts the distribution of Happiness Scores across all countries. It reveals a normal distribution, with most countries scoring between 4 and 6. This suggests that while happiness varies, it is generally </w:t>
+      </w:r>
+      <w:r>
+        <w:rPr>
+          <w:rFonts w:ascii="Times New Roman" w:eastAsia="Times New Roman" w:hAnsi="Times New Roman" w:cs="Times New Roman"/>
+        </w:rPr>
+        <w:t>centred</w:t>
+      </w:r>
+      <w:r>
+        <w:rPr>
+          <w:rFonts w:ascii="Times New Roman" w:eastAsia="Times New Roman" w:hAnsi="Times New Roman" w:cs="Times New Roman"/>
+        </w:rPr>
+        <w:t xml:space="preserve"> around moderate levels. The overlaying bell curve confirms the suitability of the data for correlation analysis.</w:t>
+      </w:r>
+    </w:p>
+    <w:p>
+      <w:pPr>
+        <w:ind w:left="1440"/>
+        <w:rPr>
+          <w:rFonts w:ascii="Times New Roman" w:eastAsia="Times New Roman" w:hAnsi="Times New Roman" w:cs="Times New Roman"/>
+        </w:rPr>
+      </w:pPr>
+    </w:p>
+    <w:p>
+      <w:pPr>
         <w:pStyle w:val="ListParagraph"/>
         <w:numPr>
           <w:ilvl w:val="1"/>
@@ -2763,7 +2834,6 @@
         <w:rPr>
           <w:rFonts w:ascii="Times New Roman" w:eastAsia="Times New Roman" w:hAnsi="Times New Roman" w:cs="Times New Roman"/>
         </w:rPr>
-        <w:lastRenderedPageBreak/>
         <w:t xml:space="preserve"> </w:t>
       </w:r>
     </w:p>
@@ -3711,6 +3781,7 @@
         <w:rPr>
           <w:rFonts w:ascii="Times New Roman" w:eastAsia="Times New Roman" w:hAnsi="Times New Roman" w:cs="Times New Roman"/>
         </w:rPr>
+        <w:lastRenderedPageBreak/>
         <w:t xml:space="preserve"> </w:t>
       </w:r>
     </w:p>
@@ -4023,7 +4094,6 @@
         <w:rPr>
           <w:rFonts w:ascii="Times New Roman" w:eastAsia="Times New Roman" w:hAnsi="Times New Roman" w:cs="Times New Roman"/>
         </w:rPr>
-        <w:lastRenderedPageBreak/>
         <w:t>Git</w:t>
       </w:r>
       <w:r>

</xml_diff>

<commit_message>
added statistical test used to test
</commit_message>
<xml_diff>
--- a/7COM1079_Final report_2.12.24-2.docx
+++ b/7COM1079_Final report_2.12.24-2.docx
@@ -2899,10 +2899,7 @@
     <w:p>
       <w:pPr>
         <w:pStyle w:val="ListParagraph"/>
-        <w:numPr>
-          <w:ilvl w:val="0"/>
-          <w:numId w:val="20"/>
-        </w:numPr>
+        <w:ind w:left="1440"/>
         <w:rPr>
           <w:rFonts w:ascii="Times New Roman" w:eastAsia="Times New Roman" w:hAnsi="Times New Roman" w:cs="Times New Roman"/>
           <w:i/>
@@ -2917,26 +2914,28 @@
           <w:iCs/>
           <w:highlight w:val="yellow"/>
         </w:rPr>
-        <w:t>E</w:t>
+        <w:t>Explain the choice of the test.</w:t>
       </w:r>
       <w:r>
         <w:rPr>
           <w:rFonts w:ascii="Times New Roman" w:eastAsia="Times New Roman" w:hAnsi="Times New Roman" w:cs="Times New Roman"/>
           <w:i/>
           <w:iCs/>
-          <w:highlight w:val="yellow"/>
-        </w:rPr>
-        <w:t xml:space="preserve">xplain the choice of </w:t>
-      </w:r>
-      <w:r>
+        </w:rPr>
+        <w:t xml:space="preserve"> </w:t>
+      </w:r>
+    </w:p>
+    <w:p>
+      <w:pPr>
+        <w:pStyle w:val="ListParagraph"/>
+        <w:ind w:left="1440"/>
         <w:rPr>
           <w:rFonts w:ascii="Times New Roman" w:eastAsia="Times New Roman" w:hAnsi="Times New Roman" w:cs="Times New Roman"/>
           <w:i/>
           <w:iCs/>
           <w:highlight w:val="yellow"/>
         </w:rPr>
-        <w:t xml:space="preserve">the </w:t>
-      </w:r>
+      </w:pPr>
       <w:r>
         <w:rPr>
           <w:rFonts w:ascii="Times New Roman" w:eastAsia="Times New Roman" w:hAnsi="Times New Roman" w:cs="Times New Roman"/>
@@ -2944,47 +2943,32 @@
           <w:iCs/>
           <w:highlight w:val="yellow"/>
         </w:rPr>
-        <w:t>test.</w:t>
-      </w:r>
-      <w:r>
+        <w:t>Make sure the test is appropriate for the RQ and data.</w:t>
+      </w:r>
+    </w:p>
+    <w:p>
+      <w:pPr>
+        <w:pStyle w:val="ListParagraph"/>
+        <w:ind w:left="1440"/>
+        <w:rPr>
+          <w:rFonts w:ascii="Times New Roman" w:eastAsia="Times New Roman" w:hAnsi="Times New Roman" w:cs="Times New Roman"/>
+        </w:rPr>
+      </w:pPr>
+      <w:r>
+        <w:rPr>
+          <w:rFonts w:ascii="Times New Roman" w:eastAsia="Times New Roman" w:hAnsi="Times New Roman" w:cs="Times New Roman"/>
+        </w:rPr>
+        <w:t>The Pearson's product-moment correlation test was selected to evaluate the relationship between GDP per capita and happiness scores because both variables are continuous and follow a linear pattern, as visualized in the scatter plot. This test measures the strength and direction of the linear association between the two variables. The test produced a correlation coefficient of 0.8125, indicating a strong positive relationship, with a highly significant p-value (&lt; 2.2e-16), confirming the appropriateness of the test for the research question.</w:t>
+      </w:r>
+    </w:p>
+    <w:p>
+      <w:pPr>
+        <w:pStyle w:val="ListParagraph"/>
+        <w:ind w:left="1440"/>
         <w:rPr>
           <w:rFonts w:ascii="Times New Roman" w:eastAsia="Times New Roman" w:hAnsi="Times New Roman" w:cs="Times New Roman"/>
           <w:i/>
           <w:iCs/>
-        </w:rPr>
-        <w:t xml:space="preserve"> </w:t>
-      </w:r>
-    </w:p>
-    <w:p>
-      <w:pPr>
-        <w:pStyle w:val="ListParagraph"/>
-        <w:numPr>
-          <w:ilvl w:val="0"/>
-          <w:numId w:val="20"/>
-        </w:numPr>
-        <w:rPr>
-          <w:rFonts w:ascii="Times New Roman" w:eastAsia="Times New Roman" w:hAnsi="Times New Roman" w:cs="Times New Roman"/>
-          <w:i/>
-          <w:iCs/>
-          <w:highlight w:val="yellow"/>
-        </w:rPr>
-      </w:pPr>
-      <w:r>
-        <w:rPr>
-          <w:rFonts w:ascii="Times New Roman" w:eastAsia="Times New Roman" w:hAnsi="Times New Roman" w:cs="Times New Roman"/>
-          <w:i/>
-          <w:iCs/>
-          <w:highlight w:val="yellow"/>
-        </w:rPr>
-        <w:t>Make sure the test is appropriate for the RQ and data.</w:t>
-      </w:r>
-    </w:p>
-    <w:p>
-      <w:pPr>
-        <w:pStyle w:val="ListParagraph"/>
-        <w:ind w:left="1440" w:hanging="720"/>
-        <w:rPr>
-          <w:rFonts w:ascii="Times New Roman" w:eastAsia="Times New Roman" w:hAnsi="Times New Roman" w:cs="Times New Roman"/>
         </w:rPr>
       </w:pPr>
     </w:p>
@@ -3000,20 +2984,13 @@
           <w:rFonts w:ascii="Times New Roman" w:eastAsia="Times New Roman" w:hAnsi="Times New Roman" w:cs="Times New Roman"/>
           <w:i/>
           <w:iCs/>
-          <w:highlight w:val="yellow"/>
-        </w:rPr>
-      </w:pPr>
-      <w:r>
-        <w:rPr>
-          <w:rFonts w:ascii="Times New Roman" w:eastAsia="Times New Roman" w:hAnsi="Times New Roman" w:cs="Times New Roman"/>
-        </w:rPr>
-        <w:t>The null hypothesis is rejected /not rejected based on the p-value</w:t>
-      </w:r>
-      <w:r>
-        <w:rPr>
-          <w:rFonts w:ascii="Times New Roman" w:eastAsia="Times New Roman" w:hAnsi="Times New Roman" w:cs="Times New Roman"/>
-        </w:rPr>
-        <w:t xml:space="preserve"> (</w:t>
+        </w:rPr>
+      </w:pPr>
+      <w:r>
+        <w:rPr>
+          <w:rFonts w:ascii="Times New Roman" w:eastAsia="Times New Roman" w:hAnsi="Times New Roman" w:cs="Times New Roman"/>
+        </w:rPr>
+        <w:t>The null hypothesis is rejected /not rejected based on the p-value (</w:t>
       </w:r>
       <w:r>
         <w:rPr>
@@ -3021,15 +2998,7 @@
           <w:b/>
           <w:bCs/>
         </w:rPr>
-        <w:t>10</w:t>
-      </w:r>
-      <w:r>
-        <w:rPr>
-          <w:rFonts w:ascii="Times New Roman" w:eastAsia="Times New Roman" w:hAnsi="Times New Roman" w:cs="Times New Roman"/>
-          <w:b/>
-          <w:bCs/>
-        </w:rPr>
-        <w:t>0 words)</w:t>
+        <w:t>100 words)</w:t>
       </w:r>
       <w:r>
         <w:rPr>
@@ -3037,15 +3006,49 @@
         </w:rPr>
         <w:t xml:space="preserve"> </w:t>
       </w:r>
-      <w:r>
+    </w:p>
+    <w:p>
+      <w:pPr>
+        <w:pStyle w:val="ListParagraph"/>
+        <w:ind w:firstLine="720"/>
         <w:rPr>
           <w:rFonts w:ascii="Times New Roman" w:eastAsia="Times New Roman" w:hAnsi="Times New Roman" w:cs="Times New Roman"/>
           <w:i/>
           <w:iCs/>
           <w:highlight w:val="yellow"/>
         </w:rPr>
+      </w:pPr>
+      <w:r>
+        <w:rPr>
+          <w:rFonts w:ascii="Times New Roman" w:eastAsia="Times New Roman" w:hAnsi="Times New Roman" w:cs="Times New Roman"/>
+          <w:i/>
+          <w:iCs/>
+          <w:highlight w:val="yellow"/>
+        </w:rPr>
         <w:t>(interpret the results)</w:t>
       </w:r>
+    </w:p>
+    <w:p>
+      <w:pPr>
+        <w:pStyle w:val="ListParagraph"/>
+        <w:ind w:left="1440"/>
+        <w:rPr>
+          <w:rFonts w:ascii="Times New Roman" w:eastAsia="Times New Roman" w:hAnsi="Times New Roman" w:cs="Times New Roman"/>
+          <w:i/>
+          <w:iCs/>
+          <w:highlight w:val="yellow"/>
+        </w:rPr>
+      </w:pPr>
+    </w:p>
+    <w:p>
+      <w:pPr>
+        <w:pStyle w:val="ListParagraph"/>
+        <w:ind w:left="1440"/>
+        <w:rPr>
+          <w:rFonts w:ascii="Times New Roman" w:eastAsia="Times New Roman" w:hAnsi="Times New Roman" w:cs="Times New Roman"/>
+          <w:highlight w:val="yellow"/>
+        </w:rPr>
+      </w:pPr>
     </w:p>
     <w:p>
       <w:pPr>
@@ -3540,6 +3543,7 @@
           <w:iCs/>
           <w:highlight w:val="yellow"/>
         </w:rPr>
+        <w:lastRenderedPageBreak/>
         <w:t>Commit Message:</w:t>
       </w:r>
       <w:r>
@@ -3781,7 +3785,6 @@
         <w:rPr>
           <w:rFonts w:ascii="Times New Roman" w:eastAsia="Times New Roman" w:hAnsi="Times New Roman" w:cs="Times New Roman"/>
         </w:rPr>
-        <w:lastRenderedPageBreak/>
         <w:t xml:space="preserve"> </w:t>
       </w:r>
     </w:p>
@@ -5262,7 +5265,7 @@
       <w:lvlText w:val=""/>
       <w:lvlJc w:val="left"/>
       <w:pPr>
-        <w:ind w:left="1080" w:hanging="360"/>
+        <w:ind w:left="1800" w:hanging="360"/>
       </w:pPr>
       <w:rPr>
         <w:rFonts w:ascii="Symbol" w:hAnsi="Symbol" w:hint="default"/>
@@ -5274,7 +5277,7 @@
       <w:lvlText w:val="o"/>
       <w:lvlJc w:val="left"/>
       <w:pPr>
-        <w:ind w:left="1800" w:hanging="360"/>
+        <w:ind w:left="2520" w:hanging="360"/>
       </w:pPr>
       <w:rPr>
         <w:rFonts w:ascii="Courier New" w:hAnsi="Courier New" w:hint="default"/>
@@ -5286,7 +5289,7 @@
       <w:lvlText w:val=""/>
       <w:lvlJc w:val="left"/>
       <w:pPr>
-        <w:ind w:left="2520" w:hanging="360"/>
+        <w:ind w:left="3240" w:hanging="360"/>
       </w:pPr>
       <w:rPr>
         <w:rFonts w:ascii="Wingdings" w:hAnsi="Wingdings" w:hint="default"/>
@@ -5298,7 +5301,7 @@
       <w:lvlText w:val=""/>
       <w:lvlJc w:val="left"/>
       <w:pPr>
-        <w:ind w:left="3240" w:hanging="360"/>
+        <w:ind w:left="3960" w:hanging="360"/>
       </w:pPr>
       <w:rPr>
         <w:rFonts w:ascii="Symbol" w:hAnsi="Symbol" w:hint="default"/>
@@ -5310,7 +5313,7 @@
       <w:lvlText w:val="o"/>
       <w:lvlJc w:val="left"/>
       <w:pPr>
-        <w:ind w:left="3960" w:hanging="360"/>
+        <w:ind w:left="4680" w:hanging="360"/>
       </w:pPr>
       <w:rPr>
         <w:rFonts w:ascii="Courier New" w:hAnsi="Courier New" w:hint="default"/>
@@ -5322,7 +5325,7 @@
       <w:lvlText w:val=""/>
       <w:lvlJc w:val="left"/>
       <w:pPr>
-        <w:ind w:left="4680" w:hanging="360"/>
+        <w:ind w:left="5400" w:hanging="360"/>
       </w:pPr>
       <w:rPr>
         <w:rFonts w:ascii="Wingdings" w:hAnsi="Wingdings" w:hint="default"/>
@@ -5334,7 +5337,7 @@
       <w:lvlText w:val=""/>
       <w:lvlJc w:val="left"/>
       <w:pPr>
-        <w:ind w:left="5400" w:hanging="360"/>
+        <w:ind w:left="6120" w:hanging="360"/>
       </w:pPr>
       <w:rPr>
         <w:rFonts w:ascii="Symbol" w:hAnsi="Symbol" w:hint="default"/>
@@ -5346,7 +5349,7 @@
       <w:lvlText w:val="o"/>
       <w:lvlJc w:val="left"/>
       <w:pPr>
-        <w:ind w:left="6120" w:hanging="360"/>
+        <w:ind w:left="6840" w:hanging="360"/>
       </w:pPr>
       <w:rPr>
         <w:rFonts w:ascii="Courier New" w:hAnsi="Courier New" w:hint="default"/>
@@ -5358,7 +5361,7 @@
       <w:lvlText w:val=""/>
       <w:lvlJc w:val="left"/>
       <w:pPr>
-        <w:ind w:left="6840" w:hanging="360"/>
+        <w:ind w:left="7560" w:hanging="360"/>
       </w:pPr>
       <w:rPr>
         <w:rFonts w:ascii="Wingdings" w:hAnsi="Wingdings" w:hint="default"/>
@@ -5904,6 +5907,92 @@
     </w:lvl>
   </w:abstractNum>
   <w:abstractNum w:abstractNumId="15" w15:restartNumberingAfterBreak="0">
+    <w:nsid w:val="30B55271"/>
+    <w:multiLevelType w:val="hybridMultilevel"/>
+    <w:tmpl w:val="EB187570"/>
+    <w:lvl w:ilvl="0" w:tplc="0409000F">
+      <w:start w:val="1"/>
+      <w:numFmt w:val="decimal"/>
+      <w:lvlText w:val="%1."/>
+      <w:lvlJc w:val="left"/>
+      <w:pPr>
+        <w:ind w:left="1530" w:hanging="360"/>
+      </w:pPr>
+    </w:lvl>
+    <w:lvl w:ilvl="1" w:tplc="04090019" w:tentative="1">
+      <w:start w:val="1"/>
+      <w:numFmt w:val="lowerLetter"/>
+      <w:lvlText w:val="%2."/>
+      <w:lvlJc w:val="left"/>
+      <w:pPr>
+        <w:ind w:left="2250" w:hanging="360"/>
+      </w:pPr>
+    </w:lvl>
+    <w:lvl w:ilvl="2" w:tplc="0409001B" w:tentative="1">
+      <w:start w:val="1"/>
+      <w:numFmt w:val="lowerRoman"/>
+      <w:lvlText w:val="%3."/>
+      <w:lvlJc w:val="right"/>
+      <w:pPr>
+        <w:ind w:left="2970" w:hanging="180"/>
+      </w:pPr>
+    </w:lvl>
+    <w:lvl w:ilvl="3" w:tplc="0409000F" w:tentative="1">
+      <w:start w:val="1"/>
+      <w:numFmt w:val="decimal"/>
+      <w:lvlText w:val="%4."/>
+      <w:lvlJc w:val="left"/>
+      <w:pPr>
+        <w:ind w:left="3690" w:hanging="360"/>
+      </w:pPr>
+    </w:lvl>
+    <w:lvl w:ilvl="4" w:tplc="04090019" w:tentative="1">
+      <w:start w:val="1"/>
+      <w:numFmt w:val="lowerLetter"/>
+      <w:lvlText w:val="%5."/>
+      <w:lvlJc w:val="left"/>
+      <w:pPr>
+        <w:ind w:left="4410" w:hanging="360"/>
+      </w:pPr>
+    </w:lvl>
+    <w:lvl w:ilvl="5" w:tplc="0409001B" w:tentative="1">
+      <w:start w:val="1"/>
+      <w:numFmt w:val="lowerRoman"/>
+      <w:lvlText w:val="%6."/>
+      <w:lvlJc w:val="right"/>
+      <w:pPr>
+        <w:ind w:left="5130" w:hanging="180"/>
+      </w:pPr>
+    </w:lvl>
+    <w:lvl w:ilvl="6" w:tplc="0409000F" w:tentative="1">
+      <w:start w:val="1"/>
+      <w:numFmt w:val="decimal"/>
+      <w:lvlText w:val="%7."/>
+      <w:lvlJc w:val="left"/>
+      <w:pPr>
+        <w:ind w:left="5850" w:hanging="360"/>
+      </w:pPr>
+    </w:lvl>
+    <w:lvl w:ilvl="7" w:tplc="04090019" w:tentative="1">
+      <w:start w:val="1"/>
+      <w:numFmt w:val="lowerLetter"/>
+      <w:lvlText w:val="%8."/>
+      <w:lvlJc w:val="left"/>
+      <w:pPr>
+        <w:ind w:left="6570" w:hanging="360"/>
+      </w:pPr>
+    </w:lvl>
+    <w:lvl w:ilvl="8" w:tplc="0409001B" w:tentative="1">
+      <w:start w:val="1"/>
+      <w:numFmt w:val="lowerRoman"/>
+      <w:lvlText w:val="%9."/>
+      <w:lvlJc w:val="right"/>
+      <w:pPr>
+        <w:ind w:left="7290" w:hanging="180"/>
+      </w:pPr>
+    </w:lvl>
+  </w:abstractNum>
+  <w:abstractNum w:abstractNumId="16" w15:restartNumberingAfterBreak="0">
     <w:nsid w:val="360E79A9"/>
     <w:multiLevelType w:val="multilevel"/>
     <w:tmpl w:val="FFFFFFFF"/>
@@ -6016,7 +6105,7 @@
       </w:rPr>
     </w:lvl>
   </w:abstractNum>
-  <w:abstractNum w:abstractNumId="16" w15:restartNumberingAfterBreak="0">
+  <w:abstractNum w:abstractNumId="17" w15:restartNumberingAfterBreak="0">
     <w:nsid w:val="3AE77EFC"/>
     <w:multiLevelType w:val="hybridMultilevel"/>
     <w:tmpl w:val="BF34E8AA"/>
@@ -6129,7 +6218,7 @@
       </w:rPr>
     </w:lvl>
   </w:abstractNum>
-  <w:abstractNum w:abstractNumId="17" w15:restartNumberingAfterBreak="0">
+  <w:abstractNum w:abstractNumId="18" w15:restartNumberingAfterBreak="0">
     <w:nsid w:val="3BD0A676"/>
     <w:multiLevelType w:val="hybridMultilevel"/>
     <w:tmpl w:val="FFFFFFFF"/>
@@ -6242,7 +6331,7 @@
       </w:rPr>
     </w:lvl>
   </w:abstractNum>
-  <w:abstractNum w:abstractNumId="18" w15:restartNumberingAfterBreak="0">
+  <w:abstractNum w:abstractNumId="19" w15:restartNumberingAfterBreak="0">
     <w:nsid w:val="3CEA41A4"/>
     <w:multiLevelType w:val="hybridMultilevel"/>
     <w:tmpl w:val="FFFFFFFF"/>
@@ -6328,7 +6417,7 @@
       </w:pPr>
     </w:lvl>
   </w:abstractNum>
-  <w:abstractNum w:abstractNumId="19" w15:restartNumberingAfterBreak="0">
+  <w:abstractNum w:abstractNumId="20" w15:restartNumberingAfterBreak="0">
     <w:nsid w:val="3F9AADF4"/>
     <w:multiLevelType w:val="hybridMultilevel"/>
     <w:tmpl w:val="FFFFFFFF"/>
@@ -6414,7 +6503,7 @@
       </w:pPr>
     </w:lvl>
   </w:abstractNum>
-  <w:abstractNum w:abstractNumId="20" w15:restartNumberingAfterBreak="0">
+  <w:abstractNum w:abstractNumId="21" w15:restartNumberingAfterBreak="0">
     <w:nsid w:val="41A2DE95"/>
     <w:multiLevelType w:val="hybridMultilevel"/>
     <w:tmpl w:val="FFFFFFFF"/>
@@ -6527,7 +6616,7 @@
       </w:rPr>
     </w:lvl>
   </w:abstractNum>
-  <w:abstractNum w:abstractNumId="21" w15:restartNumberingAfterBreak="0">
+  <w:abstractNum w:abstractNumId="22" w15:restartNumberingAfterBreak="0">
     <w:nsid w:val="42202A9B"/>
     <w:multiLevelType w:val="hybridMultilevel"/>
     <w:tmpl w:val="FFFFFFFF"/>
@@ -6640,7 +6729,7 @@
       </w:rPr>
     </w:lvl>
   </w:abstractNum>
-  <w:abstractNum w:abstractNumId="22" w15:restartNumberingAfterBreak="0">
+  <w:abstractNum w:abstractNumId="23" w15:restartNumberingAfterBreak="0">
     <w:nsid w:val="43DCB8F2"/>
     <w:multiLevelType w:val="hybridMultilevel"/>
     <w:tmpl w:val="FFFFFFFF"/>
@@ -6753,7 +6842,7 @@
       </w:rPr>
     </w:lvl>
   </w:abstractNum>
-  <w:abstractNum w:abstractNumId="23" w15:restartNumberingAfterBreak="0">
+  <w:abstractNum w:abstractNumId="24" w15:restartNumberingAfterBreak="0">
     <w:nsid w:val="453E2DC6"/>
     <w:multiLevelType w:val="multilevel"/>
     <w:tmpl w:val="4DA4E65A"/>
@@ -6874,7 +6963,7 @@
       </w:rPr>
     </w:lvl>
   </w:abstractNum>
-  <w:abstractNum w:abstractNumId="24" w15:restartNumberingAfterBreak="0">
+  <w:abstractNum w:abstractNumId="25" w15:restartNumberingAfterBreak="0">
     <w:nsid w:val="4D557C4F"/>
     <w:multiLevelType w:val="hybridMultilevel"/>
     <w:tmpl w:val="E482CF54"/>
@@ -6963,7 +7052,7 @@
       </w:pPr>
     </w:lvl>
   </w:abstractNum>
-  <w:abstractNum w:abstractNumId="25" w15:restartNumberingAfterBreak="0">
+  <w:abstractNum w:abstractNumId="26" w15:restartNumberingAfterBreak="0">
     <w:nsid w:val="52DF187A"/>
     <w:multiLevelType w:val="hybridMultilevel"/>
     <w:tmpl w:val="FFFFFFFF"/>
@@ -7076,7 +7165,7 @@
       </w:rPr>
     </w:lvl>
   </w:abstractNum>
-  <w:abstractNum w:abstractNumId="26" w15:restartNumberingAfterBreak="0">
+  <w:abstractNum w:abstractNumId="27" w15:restartNumberingAfterBreak="0">
     <w:nsid w:val="573E3B79"/>
     <w:multiLevelType w:val="hybridMultilevel"/>
     <w:tmpl w:val="FFFFFFFF"/>
@@ -7162,7 +7251,7 @@
       </w:pPr>
     </w:lvl>
   </w:abstractNum>
-  <w:abstractNum w:abstractNumId="27" w15:restartNumberingAfterBreak="0">
+  <w:abstractNum w:abstractNumId="28" w15:restartNumberingAfterBreak="0">
     <w:nsid w:val="5A72411A"/>
     <w:multiLevelType w:val="hybridMultilevel"/>
     <w:tmpl w:val="C31A5862"/>
@@ -7248,7 +7337,7 @@
       </w:pPr>
     </w:lvl>
   </w:abstractNum>
-  <w:abstractNum w:abstractNumId="28" w15:restartNumberingAfterBreak="0">
+  <w:abstractNum w:abstractNumId="29" w15:restartNumberingAfterBreak="0">
     <w:nsid w:val="64424843"/>
     <w:multiLevelType w:val="hybridMultilevel"/>
     <w:tmpl w:val="FFFFFFFF"/>
@@ -7334,7 +7423,7 @@
       </w:pPr>
     </w:lvl>
   </w:abstractNum>
-  <w:abstractNum w:abstractNumId="29" w15:restartNumberingAfterBreak="0">
+  <w:abstractNum w:abstractNumId="30" w15:restartNumberingAfterBreak="0">
     <w:nsid w:val="64803963"/>
     <w:multiLevelType w:val="multilevel"/>
     <w:tmpl w:val="FFFFFFFF"/>
@@ -7420,7 +7509,7 @@
       </w:pPr>
     </w:lvl>
   </w:abstractNum>
-  <w:abstractNum w:abstractNumId="30" w15:restartNumberingAfterBreak="0">
+  <w:abstractNum w:abstractNumId="31" w15:restartNumberingAfterBreak="0">
     <w:nsid w:val="662D2694"/>
     <w:multiLevelType w:val="hybridMultilevel"/>
     <w:tmpl w:val="FFFFFFFF"/>
@@ -7506,7 +7595,7 @@
       </w:pPr>
     </w:lvl>
   </w:abstractNum>
-  <w:abstractNum w:abstractNumId="31" w15:restartNumberingAfterBreak="0">
+  <w:abstractNum w:abstractNumId="32" w15:restartNumberingAfterBreak="0">
     <w:nsid w:val="6989EEEE"/>
     <w:multiLevelType w:val="multilevel"/>
     <w:tmpl w:val="FFFFFFFF"/>
@@ -7592,7 +7681,7 @@
       </w:pPr>
     </w:lvl>
   </w:abstractNum>
-  <w:abstractNum w:abstractNumId="32" w15:restartNumberingAfterBreak="0">
+  <w:abstractNum w:abstractNumId="33" w15:restartNumberingAfterBreak="0">
     <w:nsid w:val="717456F8"/>
     <w:multiLevelType w:val="hybridMultilevel"/>
     <w:tmpl w:val="FFFFFFFF"/>
@@ -7706,7 +7795,7 @@
     </w:lvl>
   </w:abstractNum>
   <w:num w:numId="1" w16cid:durableId="193809708">
-    <w:abstractNumId w:val="27"/>
+    <w:abstractNumId w:val="28"/>
   </w:num>
   <w:num w:numId="2" w16cid:durableId="439304008">
     <w:abstractNumId w:val="0"/>
@@ -7715,34 +7804,34 @@
     <w:abstractNumId w:val="8"/>
   </w:num>
   <w:num w:numId="4" w16cid:durableId="2006858979">
-    <w:abstractNumId w:val="28"/>
+    <w:abstractNumId w:val="29"/>
   </w:num>
   <w:num w:numId="5" w16cid:durableId="1839346339">
-    <w:abstractNumId w:val="18"/>
+    <w:abstractNumId w:val="19"/>
   </w:num>
   <w:num w:numId="6" w16cid:durableId="1380855808">
     <w:abstractNumId w:val="10"/>
   </w:num>
   <w:num w:numId="7" w16cid:durableId="565338146">
-    <w:abstractNumId w:val="30"/>
+    <w:abstractNumId w:val="31"/>
   </w:num>
   <w:num w:numId="8" w16cid:durableId="522136554">
-    <w:abstractNumId w:val="19"/>
+    <w:abstractNumId w:val="20"/>
   </w:num>
   <w:num w:numId="9" w16cid:durableId="729496021">
-    <w:abstractNumId w:val="24"/>
+    <w:abstractNumId w:val="25"/>
   </w:num>
   <w:num w:numId="10" w16cid:durableId="417485858">
     <w:abstractNumId w:val="7"/>
   </w:num>
   <w:num w:numId="11" w16cid:durableId="1035351234">
-    <w:abstractNumId w:val="23"/>
+    <w:abstractNumId w:val="24"/>
   </w:num>
   <w:num w:numId="12" w16cid:durableId="837691969">
     <w:abstractNumId w:val="5"/>
   </w:num>
   <w:num w:numId="13" w16cid:durableId="979849249">
-    <w:abstractNumId w:val="16"/>
+    <w:abstractNumId w:val="17"/>
   </w:num>
   <w:num w:numId="14" w16cid:durableId="387188096">
     <w:abstractNumId w:val="11"/>
@@ -7751,7 +7840,7 @@
     <w:abstractNumId w:val="14"/>
   </w:num>
   <w:num w:numId="16" w16cid:durableId="642200228">
-    <w:abstractNumId w:val="15"/>
+    <w:abstractNumId w:val="16"/>
   </w:num>
   <w:num w:numId="17" w16cid:durableId="595553950">
     <w:abstractNumId w:val="6"/>
@@ -7760,7 +7849,7 @@
     <w:abstractNumId w:val="1"/>
   </w:num>
   <w:num w:numId="19" w16cid:durableId="1430350645">
-    <w:abstractNumId w:val="17"/>
+    <w:abstractNumId w:val="18"/>
   </w:num>
   <w:num w:numId="20" w16cid:durableId="609823634">
     <w:abstractNumId w:val="9"/>
@@ -7772,13 +7861,13 @@
     <w:abstractNumId w:val="4"/>
   </w:num>
   <w:num w:numId="23" w16cid:durableId="1424566782">
-    <w:abstractNumId w:val="20"/>
+    <w:abstractNumId w:val="21"/>
   </w:num>
   <w:num w:numId="24" w16cid:durableId="983385615">
-    <w:abstractNumId w:val="22"/>
+    <w:abstractNumId w:val="23"/>
   </w:num>
   <w:num w:numId="25" w16cid:durableId="1303582182">
-    <w:abstractNumId w:val="25"/>
+    <w:abstractNumId w:val="26"/>
   </w:num>
   <w:num w:numId="26" w16cid:durableId="2138447778">
     <w:abstractNumId w:val="2"/>
@@ -7787,22 +7876,25 @@
     <w:abstractNumId w:val="12"/>
   </w:num>
   <w:num w:numId="28" w16cid:durableId="296570619">
-    <w:abstractNumId w:val="26"/>
+    <w:abstractNumId w:val="27"/>
   </w:num>
   <w:num w:numId="29" w16cid:durableId="266351746">
-    <w:abstractNumId w:val="32"/>
+    <w:abstractNumId w:val="33"/>
   </w:num>
   <w:num w:numId="30" w16cid:durableId="1027947511">
-    <w:abstractNumId w:val="29"/>
+    <w:abstractNumId w:val="30"/>
   </w:num>
   <w:num w:numId="31" w16cid:durableId="1358778646">
-    <w:abstractNumId w:val="21"/>
+    <w:abstractNumId w:val="22"/>
   </w:num>
   <w:num w:numId="32" w16cid:durableId="186406669">
-    <w:abstractNumId w:val="31"/>
+    <w:abstractNumId w:val="32"/>
   </w:num>
   <w:num w:numId="33" w16cid:durableId="364215154">
     <w:abstractNumId w:val="3"/>
+  </w:num>
+  <w:num w:numId="34" w16cid:durableId="1020163297">
+    <w:abstractNumId w:val="15"/>
   </w:num>
 </w:numbering>
 </file>

</xml_diff>

<commit_message>
added why null hypothesis rejected based on P val
</commit_message>
<xml_diff>
--- a/7COM1079_Final report_2.12.24-2.docx
+++ b/7COM1079_Final report_2.12.24-2.docx
@@ -397,21 +397,7 @@
         <w:rPr>
           <w:rFonts w:ascii="Times New Roman" w:eastAsia="Times New Roman" w:hAnsi="Times New Roman" w:cs="Times New Roman"/>
         </w:rPr>
-        <w:t xml:space="preserve">Sravani Kumari </w:t>
-      </w:r>
-      <w:proofErr w:type="spellStart"/>
-      <w:r>
-        <w:rPr>
-          <w:rFonts w:ascii="Times New Roman" w:eastAsia="Times New Roman" w:hAnsi="Times New Roman" w:cs="Times New Roman"/>
-        </w:rPr>
-        <w:t>Palem</w:t>
-      </w:r>
-      <w:proofErr w:type="spellEnd"/>
-      <w:r>
-        <w:rPr>
-          <w:rFonts w:ascii="Times New Roman" w:eastAsia="Times New Roman" w:hAnsi="Times New Roman" w:cs="Times New Roman"/>
-        </w:rPr>
-        <w:t xml:space="preserve"> </w:t>
+        <w:t xml:space="preserve">Sravani Kumari Palem </w:t>
       </w:r>
       <w:r>
         <w:rPr>
@@ -3034,6 +3020,21 @@
         <w:ind w:left="1440"/>
         <w:rPr>
           <w:rFonts w:ascii="Times New Roman" w:eastAsia="Times New Roman" w:hAnsi="Times New Roman" w:cs="Times New Roman"/>
+        </w:rPr>
+      </w:pPr>
+      <w:r>
+        <w:rPr>
+          <w:rFonts w:ascii="Times New Roman" w:eastAsia="Times New Roman" w:hAnsi="Times New Roman" w:cs="Times New Roman"/>
+        </w:rPr>
+        <w:t>Based on the p-value (&lt; 2.2e-16), which is far below the significance level of 0.05, we reject the null hypothesis. This means there is sufficient evidence to support the alternative hypothesis that GDP per capita and happiness scores are significantly correlated. The Pearson correlation coefficient of 0.8125 indicates a strong positive relationship between the two variables. Higher GDP per capita is generally associated with higher happiness scores, suggesting that economic performance is an important factor in national well-being. However, this result does not imply causation and should be interpreted alongside other factors influencing happiness</w:t>
+      </w:r>
+    </w:p>
+    <w:p>
+      <w:pPr>
+        <w:pStyle w:val="ListParagraph"/>
+        <w:ind w:left="1440"/>
+        <w:rPr>
+          <w:rFonts w:ascii="Times New Roman" w:eastAsia="Times New Roman" w:hAnsi="Times New Roman" w:cs="Times New Roman"/>
           <w:i/>
           <w:iCs/>
           <w:highlight w:val="yellow"/>
@@ -3405,6 +3406,7 @@
           <w:iCs/>
           <w:highlight w:val="yellow"/>
         </w:rPr>
+        <w:lastRenderedPageBreak/>
         <w:t>From your Git log, select the three most significant commits during this project and include the following for each:</w:t>
       </w:r>
     </w:p>
@@ -3543,7 +3545,6 @@
           <w:iCs/>
           <w:highlight w:val="yellow"/>
         </w:rPr>
-        <w:lastRenderedPageBreak/>
         <w:t>Commit Message:</w:t>
       </w:r>
       <w:r>
@@ -3975,19 +3976,11 @@
           <w:rFonts w:ascii="Times New Roman" w:eastAsia="Times New Roman" w:hAnsi="Times New Roman" w:cs="Times New Roman"/>
         </w:rPr>
       </w:pPr>
-      <w:proofErr w:type="spellStart"/>
-      <w:r>
-        <w:rPr>
-          <w:rFonts w:ascii="Times New Roman" w:eastAsia="Times New Roman" w:hAnsi="Times New Roman" w:cs="Times New Roman"/>
-        </w:rPr>
-        <w:t>Analysis.R</w:t>
-      </w:r>
-      <w:proofErr w:type="spellEnd"/>
-      <w:r>
-        <w:rPr>
-          <w:rFonts w:ascii="Times New Roman" w:eastAsia="Times New Roman" w:hAnsi="Times New Roman" w:cs="Times New Roman"/>
-        </w:rPr>
-        <w:t xml:space="preserve"> code with the appropriate statistics to test the hypotheses. </w:t>
+      <w:r>
+        <w:rPr>
+          <w:rFonts w:ascii="Times New Roman" w:eastAsia="Times New Roman" w:hAnsi="Times New Roman" w:cs="Times New Roman"/>
+        </w:rPr>
+        <w:t xml:space="preserve">Analysis.R code with the appropriate statistics to test the hypotheses. </w:t>
       </w:r>
     </w:p>
     <w:p>

</xml_diff>

<commit_message>
added interpretation of the result
</commit_message>
<xml_diff>
--- a/7COM1079_Final report_2.12.24-2.docx
+++ b/7COM1079_Final report_2.12.24-2.docx
@@ -413,16 +413,8 @@
         <w:rPr>
           <w:rFonts w:ascii="Times New Roman" w:eastAsia="Times New Roman" w:hAnsi="Times New Roman" w:cs="Times New Roman"/>
         </w:rPr>
-        <w:t xml:space="preserve">Sravani Kumari </w:t>
-      </w:r>
-      <w:proofErr w:type="spellStart"/>
-      <w:r>
-        <w:rPr>
-          <w:rFonts w:ascii="Times New Roman" w:eastAsia="Times New Roman" w:hAnsi="Times New Roman" w:cs="Times New Roman"/>
-        </w:rPr>
-        <w:t>Palem</w:t>
-      </w:r>
-      <w:proofErr w:type="spellEnd"/>
+        <w:t>Sravani Kumari Palem</w:t>
+      </w:r>
       <w:r>
         <w:rPr>
           <w:rFonts w:ascii="Times New Roman" w:eastAsia="Times New Roman" w:hAnsi="Times New Roman" w:cs="Times New Roman"/>
@@ -453,21 +445,7 @@
           <w:rFonts w:ascii="Times New Roman" w:eastAsia="Times New Roman" w:hAnsi="Times New Roman" w:cs="Times New Roman"/>
         </w:rPr>
         <w:tab/>
-        <w:t xml:space="preserve">           Chaithanya Krishna </w:t>
-      </w:r>
-      <w:proofErr w:type="spellStart"/>
-      <w:r>
-        <w:rPr>
-          <w:rFonts w:ascii="Times New Roman" w:eastAsia="Times New Roman" w:hAnsi="Times New Roman" w:cs="Times New Roman"/>
-        </w:rPr>
-        <w:t>Nuthalapati</w:t>
-      </w:r>
-      <w:proofErr w:type="spellEnd"/>
-      <w:r>
-        <w:rPr>
-          <w:rFonts w:ascii="Times New Roman" w:eastAsia="Times New Roman" w:hAnsi="Times New Roman" w:cs="Times New Roman"/>
-        </w:rPr>
-        <w:t xml:space="preserve"> - 23067825</w:t>
+        <w:t xml:space="preserve">           Chaithanya Krishna Nuthalapati - 23067825</w:t>
       </w:r>
     </w:p>
     <w:p>
@@ -487,21 +465,7 @@
           <w:rFonts w:ascii="Times New Roman" w:eastAsia="Times New Roman" w:hAnsi="Times New Roman" w:cs="Times New Roman"/>
         </w:rPr>
         <w:tab/>
-        <w:t xml:space="preserve">Sai Ganesh </w:t>
-      </w:r>
-      <w:proofErr w:type="spellStart"/>
-      <w:r>
-        <w:rPr>
-          <w:rFonts w:ascii="Times New Roman" w:eastAsia="Times New Roman" w:hAnsi="Times New Roman" w:cs="Times New Roman"/>
-        </w:rPr>
-        <w:t>Aavula</w:t>
-      </w:r>
-      <w:proofErr w:type="spellEnd"/>
-      <w:r>
-        <w:rPr>
-          <w:rFonts w:ascii="Times New Roman" w:eastAsia="Times New Roman" w:hAnsi="Times New Roman" w:cs="Times New Roman"/>
-        </w:rPr>
-        <w:t xml:space="preserve"> - 24000424</w:t>
+        <w:t>Sai Ganesh Aavula - 24000424</w:t>
       </w:r>
     </w:p>
     <w:p>
@@ -541,21 +505,7 @@
           <w:rFonts w:ascii="Times New Roman" w:eastAsia="Times New Roman" w:hAnsi="Times New Roman" w:cs="Times New Roman"/>
         </w:rPr>
         <w:tab/>
-        <w:t xml:space="preserve">Gopala Krishna </w:t>
-      </w:r>
-      <w:proofErr w:type="spellStart"/>
-      <w:r>
-        <w:rPr>
-          <w:rFonts w:ascii="Times New Roman" w:eastAsia="Times New Roman" w:hAnsi="Times New Roman" w:cs="Times New Roman"/>
-        </w:rPr>
-        <w:t>Pothumarthi</w:t>
-      </w:r>
-      <w:proofErr w:type="spellEnd"/>
-      <w:r>
-        <w:rPr>
-          <w:rFonts w:ascii="Times New Roman" w:eastAsia="Times New Roman" w:hAnsi="Times New Roman" w:cs="Times New Roman"/>
-        </w:rPr>
-        <w:t xml:space="preserve"> - 23080478</w:t>
+        <w:t>Gopala Krishna Pothumarthi - 23080478</w:t>
       </w:r>
     </w:p>
     <w:p>
@@ -2088,21 +2038,7 @@
         <w:rPr>
           <w:rFonts w:ascii="Times New Roman" w:eastAsia="Times New Roman" w:hAnsi="Times New Roman" w:cs="Times New Roman"/>
         </w:rPr>
-        <w:t xml:space="preserve">Dependent </w:t>
-      </w:r>
-      <w:proofErr w:type="gramStart"/>
-      <w:r>
-        <w:rPr>
-          <w:rFonts w:ascii="Times New Roman" w:eastAsia="Times New Roman" w:hAnsi="Times New Roman" w:cs="Times New Roman"/>
-        </w:rPr>
-        <w:t>variable(</w:t>
-      </w:r>
-      <w:proofErr w:type="gramEnd"/>
-      <w:r>
-        <w:rPr>
-          <w:rFonts w:ascii="Times New Roman" w:eastAsia="Times New Roman" w:hAnsi="Times New Roman" w:cs="Times New Roman"/>
-        </w:rPr>
-        <w:t>Interval/Measurement data): Happiness Score</w:t>
+        <w:t>Dependent variable(Interval/Measurement data): Happiness Score</w:t>
       </w:r>
     </w:p>
     <w:p>
@@ -3839,6 +3775,74 @@
     <w:p>
       <w:pPr>
         <w:pStyle w:val="ListParagraph"/>
+        <w:ind w:left="1440"/>
+        <w:rPr>
+          <w:rFonts w:ascii="Times New Roman" w:eastAsia="Times New Roman" w:hAnsi="Times New Roman" w:cs="Times New Roman"/>
+        </w:rPr>
+      </w:pPr>
+      <w:r>
+        <w:rPr>
+          <w:rFonts w:ascii="Times New Roman" w:eastAsia="Times New Roman" w:hAnsi="Times New Roman" w:cs="Times New Roman"/>
+        </w:rPr>
+        <w:t>T</w:t>
+      </w:r>
+      <w:r>
+        <w:rPr>
+          <w:rFonts w:ascii="Times New Roman" w:eastAsia="Times New Roman" w:hAnsi="Times New Roman" w:cs="Times New Roman"/>
+        </w:rPr>
+        <w:t xml:space="preserve">he findings highlight that higher GDP per capita correlates with increased happiness, reinforcing the role of economic factors in well-being. The normal distribution of happiness scores suggests that the relationship applies broadly across countries, though diminishing returns occur at higher income levels. </w:t>
+      </w:r>
+      <w:r>
+        <w:rPr>
+          <w:rFonts w:ascii="Times New Roman" w:eastAsia="Times New Roman" w:hAnsi="Times New Roman" w:cs="Times New Roman"/>
+        </w:rPr>
+        <w:lastRenderedPageBreak/>
+        <w:t>This implies that beyond a certain point, non-economic aspects, such as trust and freedom, are critical for further improvements in happiness. These insights can help policymakers focus on comprehensive well-being strategies.</w:t>
+      </w:r>
+    </w:p>
+    <w:p>
+      <w:pPr>
+        <w:pStyle w:val="ListParagraph"/>
+        <w:ind w:left="1440"/>
+        <w:rPr>
+          <w:rFonts w:ascii="Times New Roman" w:eastAsia="Times New Roman" w:hAnsi="Times New Roman" w:cs="Times New Roman"/>
+        </w:rPr>
+      </w:pPr>
+    </w:p>
+    <w:p>
+      <w:pPr>
+        <w:pStyle w:val="ListParagraph"/>
+        <w:numPr>
+          <w:ilvl w:val="1"/>
+          <w:numId w:val="32"/>
+        </w:numPr>
+        <w:ind w:hanging="720"/>
+        <w:rPr>
+          <w:rFonts w:ascii="Times New Roman" w:eastAsia="Times New Roman" w:hAnsi="Times New Roman" w:cs="Times New Roman"/>
+          <w:b/>
+          <w:bCs/>
+        </w:rPr>
+      </w:pPr>
+      <w:r>
+        <w:rPr>
+          <w:rFonts w:ascii="Times New Roman" w:eastAsia="Times New Roman" w:hAnsi="Times New Roman" w:cs="Times New Roman"/>
+          <w:b/>
+          <w:bCs/>
+        </w:rPr>
+        <w:t>Reasons and/or implications for future work, limitations of your stud</w:t>
+      </w:r>
+      <w:r>
+        <w:rPr>
+          <w:rFonts w:ascii="Times New Roman" w:eastAsia="Times New Roman" w:hAnsi="Times New Roman" w:cs="Times New Roman"/>
+          <w:b/>
+          <w:bCs/>
+        </w:rPr>
+        <w:t>y (50 words)</w:t>
+      </w:r>
+    </w:p>
+    <w:p>
+      <w:pPr>
+        <w:pStyle w:val="ListParagraph"/>
         <w:numPr>
           <w:ilvl w:val="0"/>
           <w:numId w:val="32"/>
@@ -3955,7 +3959,6 @@
           <w:rFonts w:ascii="Times New Roman" w:eastAsia="Times New Roman" w:hAnsi="Times New Roman" w:cs="Times New Roman"/>
           <w:color w:val="333333"/>
         </w:rPr>
-        <w:lastRenderedPageBreak/>
         <w:t>R code used for analysis and visualisation</w:t>
       </w:r>
       <w:r>
@@ -4024,19 +4027,11 @@
           <w:rFonts w:ascii="Times New Roman" w:eastAsia="Times New Roman" w:hAnsi="Times New Roman" w:cs="Times New Roman"/>
         </w:rPr>
       </w:pPr>
-      <w:proofErr w:type="spellStart"/>
-      <w:r>
-        <w:rPr>
-          <w:rFonts w:ascii="Times New Roman" w:eastAsia="Times New Roman" w:hAnsi="Times New Roman" w:cs="Times New Roman"/>
-        </w:rPr>
-        <w:t>Analysis.R</w:t>
-      </w:r>
-      <w:proofErr w:type="spellEnd"/>
-      <w:r>
-        <w:rPr>
-          <w:rFonts w:ascii="Times New Roman" w:eastAsia="Times New Roman" w:hAnsi="Times New Roman" w:cs="Times New Roman"/>
-        </w:rPr>
-        <w:t xml:space="preserve"> code with the appropriate statistics to test the hypotheses. </w:t>
+      <w:r>
+        <w:rPr>
+          <w:rFonts w:ascii="Times New Roman" w:eastAsia="Times New Roman" w:hAnsi="Times New Roman" w:cs="Times New Roman"/>
+        </w:rPr>
+        <w:t xml:space="preserve">Analysis.R code with the appropriate statistics to test the hypotheses. </w:t>
       </w:r>
     </w:p>
     <w:p>

</xml_diff>

<commit_message>
added future work and limitations
</commit_message>
<xml_diff>
--- a/7COM1079_Final report_2.12.24-2.docx
+++ b/7COM1079_Final report_2.12.24-2.docx
@@ -413,8 +413,16 @@
         <w:rPr>
           <w:rFonts w:ascii="Times New Roman" w:eastAsia="Times New Roman" w:hAnsi="Times New Roman" w:cs="Times New Roman"/>
         </w:rPr>
-        <w:t>Sravani Kumari Palem</w:t>
-      </w:r>
+        <w:t xml:space="preserve">Sravani Kumari </w:t>
+      </w:r>
+      <w:proofErr w:type="spellStart"/>
+      <w:r>
+        <w:rPr>
+          <w:rFonts w:ascii="Times New Roman" w:eastAsia="Times New Roman" w:hAnsi="Times New Roman" w:cs="Times New Roman"/>
+        </w:rPr>
+        <w:t>Palem</w:t>
+      </w:r>
+      <w:proofErr w:type="spellEnd"/>
       <w:r>
         <w:rPr>
           <w:rFonts w:ascii="Times New Roman" w:eastAsia="Times New Roman" w:hAnsi="Times New Roman" w:cs="Times New Roman"/>
@@ -445,7 +453,21 @@
           <w:rFonts w:ascii="Times New Roman" w:eastAsia="Times New Roman" w:hAnsi="Times New Roman" w:cs="Times New Roman"/>
         </w:rPr>
         <w:tab/>
-        <w:t xml:space="preserve">           Chaithanya Krishna Nuthalapati - 23067825</w:t>
+        <w:t xml:space="preserve">           Chaithanya Krishna </w:t>
+      </w:r>
+      <w:proofErr w:type="spellStart"/>
+      <w:r>
+        <w:rPr>
+          <w:rFonts w:ascii="Times New Roman" w:eastAsia="Times New Roman" w:hAnsi="Times New Roman" w:cs="Times New Roman"/>
+        </w:rPr>
+        <w:t>Nuthalapati</w:t>
+      </w:r>
+      <w:proofErr w:type="spellEnd"/>
+      <w:r>
+        <w:rPr>
+          <w:rFonts w:ascii="Times New Roman" w:eastAsia="Times New Roman" w:hAnsi="Times New Roman" w:cs="Times New Roman"/>
+        </w:rPr>
+        <w:t xml:space="preserve"> - 23067825</w:t>
       </w:r>
     </w:p>
     <w:p>
@@ -465,7 +487,21 @@
           <w:rFonts w:ascii="Times New Roman" w:eastAsia="Times New Roman" w:hAnsi="Times New Roman" w:cs="Times New Roman"/>
         </w:rPr>
         <w:tab/>
-        <w:t>Sai Ganesh Aavula - 24000424</w:t>
+        <w:t xml:space="preserve">Sai Ganesh </w:t>
+      </w:r>
+      <w:proofErr w:type="spellStart"/>
+      <w:r>
+        <w:rPr>
+          <w:rFonts w:ascii="Times New Roman" w:eastAsia="Times New Roman" w:hAnsi="Times New Roman" w:cs="Times New Roman"/>
+        </w:rPr>
+        <w:t>Aavula</w:t>
+      </w:r>
+      <w:proofErr w:type="spellEnd"/>
+      <w:r>
+        <w:rPr>
+          <w:rFonts w:ascii="Times New Roman" w:eastAsia="Times New Roman" w:hAnsi="Times New Roman" w:cs="Times New Roman"/>
+        </w:rPr>
+        <w:t xml:space="preserve"> - 24000424</w:t>
       </w:r>
     </w:p>
     <w:p>
@@ -505,7 +541,21 @@
           <w:rFonts w:ascii="Times New Roman" w:eastAsia="Times New Roman" w:hAnsi="Times New Roman" w:cs="Times New Roman"/>
         </w:rPr>
         <w:tab/>
-        <w:t>Gopala Krishna Pothumarthi - 23080478</w:t>
+        <w:t xml:space="preserve">Gopala Krishna </w:t>
+      </w:r>
+      <w:proofErr w:type="spellStart"/>
+      <w:r>
+        <w:rPr>
+          <w:rFonts w:ascii="Times New Roman" w:eastAsia="Times New Roman" w:hAnsi="Times New Roman" w:cs="Times New Roman"/>
+        </w:rPr>
+        <w:t>Pothumarthi</w:t>
+      </w:r>
+      <w:proofErr w:type="spellEnd"/>
+      <w:r>
+        <w:rPr>
+          <w:rFonts w:ascii="Times New Roman" w:eastAsia="Times New Roman" w:hAnsi="Times New Roman" w:cs="Times New Roman"/>
+        </w:rPr>
+        <w:t xml:space="preserve"> - 23080478</w:t>
       </w:r>
     </w:p>
     <w:p>
@@ -2038,7 +2088,21 @@
         <w:rPr>
           <w:rFonts w:ascii="Times New Roman" w:eastAsia="Times New Roman" w:hAnsi="Times New Roman" w:cs="Times New Roman"/>
         </w:rPr>
-        <w:t>Dependent variable(Interval/Measurement data): Happiness Score</w:t>
+        <w:t xml:space="preserve">Dependent </w:t>
+      </w:r>
+      <w:proofErr w:type="gramStart"/>
+      <w:r>
+        <w:rPr>
+          <w:rFonts w:ascii="Times New Roman" w:eastAsia="Times New Roman" w:hAnsi="Times New Roman" w:cs="Times New Roman"/>
+        </w:rPr>
+        <w:t>variable(</w:t>
+      </w:r>
+      <w:proofErr w:type="gramEnd"/>
+      <w:r>
+        <w:rPr>
+          <w:rFonts w:ascii="Times New Roman" w:eastAsia="Times New Roman" w:hAnsi="Times New Roman" w:cs="Times New Roman"/>
+        </w:rPr>
+        <w:t>Interval/Measurement data): Happiness Score</w:t>
       </w:r>
     </w:p>
     <w:p>
@@ -3843,6 +3907,47 @@
     <w:p>
       <w:pPr>
         <w:pStyle w:val="ListParagraph"/>
+        <w:ind w:left="1440"/>
+        <w:rPr>
+          <w:rFonts w:ascii="Times New Roman" w:eastAsia="Times New Roman" w:hAnsi="Times New Roman" w:cs="Times New Roman"/>
+        </w:rPr>
+      </w:pPr>
+      <w:r>
+        <w:rPr>
+          <w:rFonts w:ascii="Times New Roman" w:eastAsia="Times New Roman" w:hAnsi="Times New Roman" w:cs="Times New Roman"/>
+        </w:rPr>
+        <w:t xml:space="preserve">Future research should </w:t>
+      </w:r>
+      <w:r>
+        <w:rPr>
+          <w:rFonts w:ascii="Times New Roman" w:eastAsia="Times New Roman" w:hAnsi="Times New Roman" w:cs="Times New Roman"/>
+        </w:rPr>
+        <w:t>analyse</w:t>
+      </w:r>
+      <w:r>
+        <w:rPr>
+          <w:rFonts w:ascii="Times New Roman" w:eastAsia="Times New Roman" w:hAnsi="Times New Roman" w:cs="Times New Roman"/>
+        </w:rPr>
+        <w:t xml:space="preserve"> non-economic factors, such as governance and mental health, to better understand their impact on happiness. The study’s reliance on the 2017 dataset and limited variables is a constraint. Including data from multiple years and exploring diverse factors could provide a deeper understanding of global happiness trends.</w:t>
+      </w:r>
+    </w:p>
+    <w:p>
+      <w:pPr>
+        <w:ind w:left="1440"/>
+        <w:rPr>
+          <w:rFonts w:ascii="Times New Roman" w:eastAsia="Times New Roman" w:hAnsi="Times New Roman" w:cs="Times New Roman"/>
+        </w:rPr>
+      </w:pPr>
+      <w:r>
+        <w:rPr>
+          <w:rFonts w:ascii="Times New Roman" w:eastAsia="Times New Roman" w:hAnsi="Times New Roman" w:cs="Times New Roman"/>
+        </w:rPr>
+        <w:t xml:space="preserve"> </w:t>
+      </w:r>
+    </w:p>
+    <w:p>
+      <w:pPr>
+        <w:pStyle w:val="ListParagraph"/>
         <w:numPr>
           <w:ilvl w:val="0"/>
           <w:numId w:val="32"/>
@@ -4027,11 +4132,19 @@
           <w:rFonts w:ascii="Times New Roman" w:eastAsia="Times New Roman" w:hAnsi="Times New Roman" w:cs="Times New Roman"/>
         </w:rPr>
       </w:pPr>
-      <w:r>
-        <w:rPr>
-          <w:rFonts w:ascii="Times New Roman" w:eastAsia="Times New Roman" w:hAnsi="Times New Roman" w:cs="Times New Roman"/>
-        </w:rPr>
-        <w:t xml:space="preserve">Analysis.R code with the appropriate statistics to test the hypotheses. </w:t>
+      <w:proofErr w:type="spellStart"/>
+      <w:r>
+        <w:rPr>
+          <w:rFonts w:ascii="Times New Roman" w:eastAsia="Times New Roman" w:hAnsi="Times New Roman" w:cs="Times New Roman"/>
+        </w:rPr>
+        <w:t>Analysis.R</w:t>
+      </w:r>
+      <w:proofErr w:type="spellEnd"/>
+      <w:r>
+        <w:rPr>
+          <w:rFonts w:ascii="Times New Roman" w:eastAsia="Times New Roman" w:hAnsi="Times New Roman" w:cs="Times New Roman"/>
+        </w:rPr>
+        <w:t xml:space="preserve"> code with the appropriate statistics to test the hypotheses. </w:t>
       </w:r>
     </w:p>
     <w:p>

</xml_diff>

<commit_message>
added background research and references
</commit_message>
<xml_diff>
--- a/7COM1079_Final report_2.12.24-2.docx
+++ b/7COM1079_Final report_2.12.24-2.docx
@@ -2314,6 +2314,94 @@
           <w:rFonts w:ascii="Times New Roman" w:eastAsia="Times New Roman" w:hAnsi="Times New Roman" w:cs="Times New Roman"/>
         </w:rPr>
       </w:pPr>
+      <w:r>
+        <w:rPr>
+          <w:rFonts w:ascii="Times New Roman" w:eastAsia="Times New Roman" w:hAnsi="Times New Roman" w:cs="Times New Roman"/>
+        </w:rPr>
+        <w:t>The World Happiness Report dataset is often used in studies to understand what influences happiness and how it relates to economic and social factors.</w:t>
+      </w:r>
+      <w:r>
+        <w:rPr>
+          <w:rFonts w:ascii="Times New Roman" w:eastAsia="Times New Roman" w:hAnsi="Times New Roman" w:cs="Times New Roman"/>
+        </w:rPr>
+        <w:br/>
+      </w:r>
+      <w:r>
+        <w:rPr>
+          <w:rFonts w:ascii="Times New Roman" w:eastAsia="Times New Roman" w:hAnsi="Times New Roman" w:cs="Times New Roman"/>
+          <w:b/>
+          <w:bCs/>
+        </w:rPr>
+        <w:t>De Neve and Oswald (2012)</w:t>
+      </w:r>
+      <w:r>
+        <w:rPr>
+          <w:rFonts w:ascii="Times New Roman" w:eastAsia="Times New Roman" w:hAnsi="Times New Roman" w:cs="Times New Roman"/>
+        </w:rPr>
+        <w:t xml:space="preserve"> studied the connection between happiness and future income using data from siblings. They found that people with higher life satisfaction and positive emotions are more likely to earn more in the future. This shows that happiness doesn’t just depend on income—it can also influence it.</w:t>
+      </w:r>
+      <w:r>
+        <w:rPr>
+          <w:rFonts w:ascii="Times New Roman" w:eastAsia="Times New Roman" w:hAnsi="Times New Roman" w:cs="Times New Roman"/>
+        </w:rPr>
+        <w:br/>
+      </w:r>
+      <w:r>
+        <w:rPr>
+          <w:rFonts w:ascii="Times New Roman" w:eastAsia="Times New Roman" w:hAnsi="Times New Roman" w:cs="Times New Roman"/>
+          <w:b/>
+          <w:bCs/>
+        </w:rPr>
+        <w:t>Stevenson and Wolfers (2013)</w:t>
+      </w:r>
+      <w:r>
+        <w:rPr>
+          <w:rFonts w:ascii="Times New Roman" w:eastAsia="Times New Roman" w:hAnsi="Times New Roman" w:cs="Times New Roman"/>
+        </w:rPr>
+        <w:t xml:space="preserve"> examined income and happiness across countries, focusing on GDP per capita. They found that people in richer countries tend to be happier, showing a positive link between income and happiness. However, they also noticed that the effect of income on happiness becomes smaller as income increases, meaning money isn’t the only factor for well-being.</w:t>
+      </w:r>
+      <w:r>
+        <w:rPr>
+          <w:rFonts w:ascii="Times New Roman" w:eastAsia="Times New Roman" w:hAnsi="Times New Roman" w:cs="Times New Roman"/>
+        </w:rPr>
+        <w:br/>
+      </w:r>
+      <w:r>
+        <w:rPr>
+          <w:rFonts w:ascii="Times New Roman" w:eastAsia="Times New Roman" w:hAnsi="Times New Roman" w:cs="Times New Roman"/>
+          <w:b/>
+          <w:bCs/>
+        </w:rPr>
+        <w:t>Helliwell, Huang, and Wang (2017)</w:t>
+      </w:r>
+      <w:r>
+        <w:rPr>
+          <w:rFonts w:ascii="Times New Roman" w:eastAsia="Times New Roman" w:hAnsi="Times New Roman" w:cs="Times New Roman"/>
+        </w:rPr>
+        <w:t xml:space="preserve"> studied how social factors affect happiness using the same data. They discovered that trust, strong social ties, and good governance are important for happiness, proving that many things beyond money matter.</w:t>
+      </w:r>
+      <w:r>
+        <w:rPr>
+          <w:rFonts w:ascii="Times New Roman" w:eastAsia="Times New Roman" w:hAnsi="Times New Roman" w:cs="Times New Roman"/>
+        </w:rPr>
+        <w:br/>
+      </w:r>
+      <w:r>
+        <w:rPr>
+          <w:rFonts w:ascii="Times New Roman" w:eastAsia="Times New Roman" w:hAnsi="Times New Roman" w:cs="Times New Roman"/>
+        </w:rPr>
+        <w:br/>
+        <w:t>These studies highlight how useful the dataset is for understanding the different factors that influence happiness and ways to improve well-being globally.</w:t>
+      </w:r>
+    </w:p>
+    <w:p>
+      <w:pPr>
+        <w:pStyle w:val="ListParagraph"/>
+        <w:ind w:left="1440"/>
+        <w:rPr>
+          <w:rFonts w:ascii="Times New Roman" w:eastAsia="Times New Roman" w:hAnsi="Times New Roman" w:cs="Times New Roman"/>
+        </w:rPr>
+      </w:pPr>
     </w:p>
     <w:p>
       <w:pPr>
@@ -2436,6 +2524,7 @@
           <w:b/>
           <w:bCs/>
         </w:rPr>
+        <w:lastRenderedPageBreak/>
         <w:t>Visualisation</w:t>
       </w:r>
     </w:p>
@@ -2860,14 +2949,7 @@
         <w:rPr>
           <w:rFonts w:ascii="Times New Roman" w:eastAsia="Times New Roman" w:hAnsi="Times New Roman" w:cs="Times New Roman"/>
         </w:rPr>
-        <w:t xml:space="preserve">: The scatter plot shows the relationship between GDP per Capita and Happiness Score. Each point represents a country, with the blue dots highlighting the observed data. The red trendline indicates a positive </w:t>
-      </w:r>
-      <w:r>
-        <w:rPr>
-          <w:rFonts w:ascii="Times New Roman" w:eastAsia="Times New Roman" w:hAnsi="Times New Roman" w:cs="Times New Roman"/>
-        </w:rPr>
-        <w:lastRenderedPageBreak/>
-        <w:t xml:space="preserve">correlation, suggesting that countries with higher GDP per Capita generally have higher happiness scores. </w:t>
+        <w:t xml:space="preserve">: The scatter plot shows the relationship between GDP per Capita and Happiness Score. Each point represents a country, with the blue dots highlighting the observed data. The red trendline indicates a positive correlation, suggesting that countries with higher GDP per Capita generally have higher happiness scores. </w:t>
       </w:r>
     </w:p>
     <w:p>
@@ -3155,7 +3237,14 @@
         <w:rPr>
           <w:rFonts w:ascii="Times New Roman" w:eastAsia="Times New Roman" w:hAnsi="Times New Roman" w:cs="Times New Roman"/>
         </w:rPr>
-        <w:t>Based on the p-value (&lt; 2.2e-16), which is far below the significance level of 0.05, we reject the null hypothesis. This means there is sufficient evidence to support the alternative hypothesis that GDP per capita and happiness scores are significantly correlated. The Pearson correlation coefficient of 0.8125 indicates a strong positive relationship between the two variables. Higher GDP per capita is generally associated with higher happiness scores, suggesting that economic performance is an important factor in national well-being. However, this result does not imply causation and should be interpreted alongside other factors influencing happiness</w:t>
+        <w:t xml:space="preserve">Based on the p-value (&lt; 2.2e-16), which is far below the significance level of 0.05, we reject the null hypothesis. This means there is sufficient evidence to support the alternative hypothesis that GDP per capita and happiness scores are significantly correlated. The Pearson correlation coefficient of 0.8125 </w:t>
+      </w:r>
+      <w:r>
+        <w:rPr>
+          <w:rFonts w:ascii="Times New Roman" w:eastAsia="Times New Roman" w:hAnsi="Times New Roman" w:cs="Times New Roman"/>
+        </w:rPr>
+        <w:lastRenderedPageBreak/>
+        <w:t>indicates a strong positive relationship between the two variables. Higher GDP per capita is generally associated with higher happiness scores, suggesting that economic performance is an important factor in national well-being. However, this result does not imply causation and should be interpreted alongside other factors influencing happiness</w:t>
       </w:r>
     </w:p>
     <w:p>
@@ -3303,14 +3392,7 @@
         <w:rPr>
           <w:rFonts w:ascii="Times New Roman" w:eastAsia="Times New Roman" w:hAnsi="Times New Roman" w:cs="Times New Roman"/>
         </w:rPr>
-        <w:t xml:space="preserve">While our project was successful and reached project goals, we identified a few areas for improvement. We could have conducted a more in-depth exploration of additional factors influencing happiness, such as family, health </w:t>
-      </w:r>
-      <w:r>
-        <w:rPr>
-          <w:rFonts w:ascii="Times New Roman" w:eastAsia="Times New Roman" w:hAnsi="Times New Roman" w:cs="Times New Roman"/>
-        </w:rPr>
-        <w:lastRenderedPageBreak/>
-        <w:t>or governance. However earlier planning for the data visualization and analyzation has saved the time. Communication among the group members was effective, though we could have been improved by scheduling more meetings. Finally, we ensuring equal contribution from all members would make the workload more balanced</w:t>
+        <w:t>While our project was successful and reached project goals, we identified a few areas for improvement. We could have conducted a more in-depth exploration of additional factors influencing happiness, such as family, health or governance. However earlier planning for the data visualization and analyzation has saved the time. Communication among the group members was effective, though we could have been improved by scheduling more meetings. Finally, we ensuring equal contribution from all members would make the workload more balanced</w:t>
       </w:r>
       <w:r>
         <w:rPr>
@@ -3638,6 +3720,7 @@
           <w:iCs/>
           <w:highlight w:val="yellow"/>
         </w:rPr>
+        <w:lastRenderedPageBreak/>
         <w:t>Commit Message:</w:t>
       </w:r>
       <w:r>
@@ -3854,14 +3937,7 @@
         <w:rPr>
           <w:rFonts w:ascii="Times New Roman" w:eastAsia="Times New Roman" w:hAnsi="Times New Roman" w:cs="Times New Roman"/>
         </w:rPr>
-        <w:t xml:space="preserve">he findings highlight that higher GDP per capita correlates with increased happiness, reinforcing the role of economic factors in well-being. The normal distribution of happiness scores suggests that the relationship applies broadly across countries, though diminishing returns occur at higher income levels. </w:t>
-      </w:r>
-      <w:r>
-        <w:rPr>
-          <w:rFonts w:ascii="Times New Roman" w:eastAsia="Times New Roman" w:hAnsi="Times New Roman" w:cs="Times New Roman"/>
-        </w:rPr>
-        <w:lastRenderedPageBreak/>
-        <w:t>This implies that beyond a certain point, non-economic aspects, such as trust and freedom, are critical for further improvements in happiness. These insights can help policymakers focus on comprehensive well-being strategies.</w:t>
+        <w:t>he findings highlight that higher GDP per capita correlates with increased happiness, reinforcing the role of economic factors in well-being. The normal distribution of happiness scores suggests that the relationship applies broadly across countries, though diminishing returns occur at higher income levels. This implies that beyond a certain point, non-economic aspects, such as trust and freedom, are critical for further improvements in happiness. These insights can help policymakers focus on comprehensive well-being strategies.</w:t>
       </w:r>
     </w:p>
     <w:p>
@@ -3963,34 +4039,18 @@
       <w:r>
         <w:rPr>
           <w:rFonts w:ascii="Times New Roman" w:eastAsia="Times New Roman" w:hAnsi="Times New Roman" w:cs="Times New Roman"/>
-        </w:rPr>
-        <w:t>Reference list</w:t>
-      </w:r>
-      <w:r>
-        <w:rPr>
-          <w:rFonts w:ascii="Times New Roman" w:eastAsia="Times New Roman" w:hAnsi="Times New Roman" w:cs="Times New Roman"/>
-        </w:rPr>
-        <w:t xml:space="preserve"> </w:t>
-      </w:r>
-      <w:r>
-        <w:rPr>
-          <w:rFonts w:ascii="Times New Roman" w:eastAsia="Times New Roman" w:hAnsi="Times New Roman" w:cs="Times New Roman"/>
           <w:b/>
           <w:bCs/>
-          <w:i/>
-          <w:iCs/>
-        </w:rPr>
-        <w:t>(not included in</w:t>
+        </w:rPr>
+        <w:t>Reference list</w:t>
       </w:r>
       <w:r>
         <w:rPr>
           <w:rFonts w:ascii="Times New Roman" w:eastAsia="Times New Roman" w:hAnsi="Times New Roman" w:cs="Times New Roman"/>
           <w:b/>
           <w:bCs/>
-          <w:i/>
-          <w:iCs/>
-        </w:rPr>
-        <w:t xml:space="preserve"> the</w:t>
+        </w:rPr>
+        <w:t xml:space="preserve"> </w:t>
       </w:r>
       <w:r>
         <w:rPr>
@@ -4000,6 +4060,26 @@
           <w:i/>
           <w:iCs/>
         </w:rPr>
+        <w:t>(not included in</w:t>
+      </w:r>
+      <w:r>
+        <w:rPr>
+          <w:rFonts w:ascii="Times New Roman" w:eastAsia="Times New Roman" w:hAnsi="Times New Roman" w:cs="Times New Roman"/>
+          <w:b/>
+          <w:bCs/>
+          <w:i/>
+          <w:iCs/>
+        </w:rPr>
+        <w:t xml:space="preserve"> the</w:t>
+      </w:r>
+      <w:r>
+        <w:rPr>
+          <w:rFonts w:ascii="Times New Roman" w:eastAsia="Times New Roman" w:hAnsi="Times New Roman" w:cs="Times New Roman"/>
+          <w:b/>
+          <w:bCs/>
+          <w:i/>
+          <w:iCs/>
+        </w:rPr>
         <w:t xml:space="preserve"> work count)</w:t>
       </w:r>
     </w:p>
@@ -4015,6 +4095,172 @@
           <w:rFonts w:ascii="Times New Roman" w:eastAsia="Times New Roman" w:hAnsi="Times New Roman" w:cs="Times New Roman"/>
         </w:rPr>
         <w:t>Harvard (author, date) format.</w:t>
+      </w:r>
+    </w:p>
+    <w:p>
+      <w:pPr>
+        <w:pStyle w:val="ListParagraph"/>
+        <w:numPr>
+          <w:ilvl w:val="0"/>
+          <w:numId w:val="37"/>
+        </w:numPr>
+        <w:rPr>
+          <w:rFonts w:ascii="Times New Roman" w:eastAsia="Times New Roman" w:hAnsi="Times New Roman" w:cs="Times New Roman"/>
+        </w:rPr>
+      </w:pPr>
+      <w:r>
+        <w:rPr>
+          <w:rFonts w:ascii="Times New Roman" w:eastAsia="Times New Roman" w:hAnsi="Times New Roman" w:cs="Times New Roman"/>
+        </w:rPr>
+        <w:t xml:space="preserve">Stevenson, B. and Wolfers, J., 2013. Subjective well-being and income: Is there any evidence of </w:t>
+      </w:r>
+      <w:proofErr w:type="gramStart"/>
+      <w:r>
+        <w:rPr>
+          <w:rFonts w:ascii="Times New Roman" w:eastAsia="Times New Roman" w:hAnsi="Times New Roman" w:cs="Times New Roman"/>
+        </w:rPr>
+        <w:t>satiation?.</w:t>
+      </w:r>
+      <w:proofErr w:type="gramEnd"/>
+      <w:r>
+        <w:rPr>
+          <w:rFonts w:ascii="Times New Roman" w:eastAsia="Times New Roman" w:hAnsi="Times New Roman" w:cs="Times New Roman"/>
+        </w:rPr>
+        <w:t> </w:t>
+      </w:r>
+      <w:r>
+        <w:rPr>
+          <w:rFonts w:ascii="Times New Roman" w:eastAsia="Times New Roman" w:hAnsi="Times New Roman" w:cs="Times New Roman"/>
+          <w:i/>
+          <w:iCs/>
+        </w:rPr>
+        <w:t>American Economic Review</w:t>
+      </w:r>
+      <w:r>
+        <w:rPr>
+          <w:rFonts w:ascii="Times New Roman" w:eastAsia="Times New Roman" w:hAnsi="Times New Roman" w:cs="Times New Roman"/>
+        </w:rPr>
+        <w:t>, </w:t>
+      </w:r>
+      <w:r>
+        <w:rPr>
+          <w:rFonts w:ascii="Times New Roman" w:eastAsia="Times New Roman" w:hAnsi="Times New Roman" w:cs="Times New Roman"/>
+          <w:i/>
+          <w:iCs/>
+        </w:rPr>
+        <w:t>103</w:t>
+      </w:r>
+      <w:r>
+        <w:rPr>
+          <w:rFonts w:ascii="Times New Roman" w:eastAsia="Times New Roman" w:hAnsi="Times New Roman" w:cs="Times New Roman"/>
+        </w:rPr>
+        <w:t>(3), pp.598-604.</w:t>
+      </w:r>
+    </w:p>
+    <w:p>
+      <w:pPr>
+        <w:pStyle w:val="ListParagraph"/>
+        <w:numPr>
+          <w:ilvl w:val="0"/>
+          <w:numId w:val="37"/>
+        </w:numPr>
+        <w:rPr>
+          <w:rFonts w:ascii="Times New Roman" w:eastAsia="Times New Roman" w:hAnsi="Times New Roman" w:cs="Times New Roman"/>
+        </w:rPr>
+      </w:pPr>
+      <w:r>
+        <w:rPr>
+          <w:rFonts w:ascii="Times New Roman" w:eastAsia="Times New Roman" w:hAnsi="Times New Roman" w:cs="Times New Roman"/>
+        </w:rPr>
+        <w:t>Helliwell, J.F., Huang, H. and Wang, S., 2017. The social foundations of world happiness. </w:t>
+      </w:r>
+      <w:r>
+        <w:rPr>
+          <w:rFonts w:ascii="Times New Roman" w:eastAsia="Times New Roman" w:hAnsi="Times New Roman" w:cs="Times New Roman"/>
+          <w:i/>
+          <w:iCs/>
+        </w:rPr>
+        <w:t>World happiness report</w:t>
+      </w:r>
+      <w:r>
+        <w:rPr>
+          <w:rFonts w:ascii="Times New Roman" w:eastAsia="Times New Roman" w:hAnsi="Times New Roman" w:cs="Times New Roman"/>
+        </w:rPr>
+        <w:t>, </w:t>
+      </w:r>
+      <w:r>
+        <w:rPr>
+          <w:rFonts w:ascii="Times New Roman" w:eastAsia="Times New Roman" w:hAnsi="Times New Roman" w:cs="Times New Roman"/>
+          <w:i/>
+          <w:iCs/>
+        </w:rPr>
+        <w:t>8</w:t>
+      </w:r>
+      <w:r>
+        <w:rPr>
+          <w:rFonts w:ascii="Times New Roman" w:eastAsia="Times New Roman" w:hAnsi="Times New Roman" w:cs="Times New Roman"/>
+        </w:rPr>
+        <w:t>, pp.8-46.</w:t>
+      </w:r>
+    </w:p>
+    <w:p>
+      <w:pPr>
+        <w:pStyle w:val="ListParagraph"/>
+        <w:numPr>
+          <w:ilvl w:val="0"/>
+          <w:numId w:val="37"/>
+        </w:numPr>
+        <w:rPr>
+          <w:rFonts w:ascii="Times New Roman" w:eastAsia="Times New Roman" w:hAnsi="Times New Roman" w:cs="Times New Roman"/>
+        </w:rPr>
+      </w:pPr>
+      <w:r>
+        <w:rPr>
+          <w:rFonts w:ascii="Times New Roman" w:eastAsia="Times New Roman" w:hAnsi="Times New Roman" w:cs="Times New Roman"/>
+        </w:rPr>
+        <w:t xml:space="preserve">Stevenson, B. and Wolfers, J., 2013. Subjective well-being and income: Is there any evidence of </w:t>
+      </w:r>
+      <w:proofErr w:type="gramStart"/>
+      <w:r>
+        <w:rPr>
+          <w:rFonts w:ascii="Times New Roman" w:eastAsia="Times New Roman" w:hAnsi="Times New Roman" w:cs="Times New Roman"/>
+        </w:rPr>
+        <w:t>satiation?.</w:t>
+      </w:r>
+      <w:proofErr w:type="gramEnd"/>
+      <w:r>
+        <w:rPr>
+          <w:rFonts w:ascii="Times New Roman" w:eastAsia="Times New Roman" w:hAnsi="Times New Roman" w:cs="Times New Roman"/>
+        </w:rPr>
+        <w:t> </w:t>
+      </w:r>
+      <w:r>
+        <w:rPr>
+          <w:rFonts w:ascii="Times New Roman" w:eastAsia="Times New Roman" w:hAnsi="Times New Roman" w:cs="Times New Roman"/>
+          <w:i/>
+          <w:iCs/>
+        </w:rPr>
+        <w:t>American Economic Review</w:t>
+      </w:r>
+      <w:r>
+        <w:rPr>
+          <w:rFonts w:ascii="Times New Roman" w:eastAsia="Times New Roman" w:hAnsi="Times New Roman" w:cs="Times New Roman"/>
+        </w:rPr>
+        <w:t>, </w:t>
+      </w:r>
+      <w:r>
+        <w:rPr>
+          <w:rFonts w:ascii="Times New Roman" w:eastAsia="Times New Roman" w:hAnsi="Times New Roman" w:cs="Times New Roman"/>
+          <w:i/>
+          <w:iCs/>
+        </w:rPr>
+        <w:t>103</w:t>
+      </w:r>
+      <w:r>
+        <w:rPr>
+          <w:rFonts w:ascii="Times New Roman" w:eastAsia="Times New Roman" w:hAnsi="Times New Roman" w:cs="Times New Roman"/>
+        </w:rPr>
+        <w:t>(3), pp.598-604.</w:t>
       </w:r>
     </w:p>
     <w:p>
@@ -4236,6 +4482,7 @@
           <w:iCs/>
           <w:highlight w:val="yellow"/>
         </w:rPr>
+        <w:lastRenderedPageBreak/>
         <w:t>It should compute appropriate statistics to test the hypotheses</w:t>
       </w:r>
     </w:p>
@@ -5838,6 +6085,119 @@
     </w:lvl>
   </w:abstractNum>
   <w:abstractNum w:abstractNumId="13" w15:restartNumberingAfterBreak="0">
+    <w:nsid w:val="1FA76E3F"/>
+    <w:multiLevelType w:val="hybridMultilevel"/>
+    <w:tmpl w:val="4614FD30"/>
+    <w:lvl w:ilvl="0" w:tplc="04090001">
+      <w:start w:val="1"/>
+      <w:numFmt w:val="bullet"/>
+      <w:lvlText w:val=""/>
+      <w:lvlJc w:val="left"/>
+      <w:pPr>
+        <w:ind w:left="1440" w:hanging="360"/>
+      </w:pPr>
+      <w:rPr>
+        <w:rFonts w:ascii="Symbol" w:hAnsi="Symbol" w:hint="default"/>
+      </w:rPr>
+    </w:lvl>
+    <w:lvl w:ilvl="1" w:tplc="04090003" w:tentative="1">
+      <w:start w:val="1"/>
+      <w:numFmt w:val="bullet"/>
+      <w:lvlText w:val="o"/>
+      <w:lvlJc w:val="left"/>
+      <w:pPr>
+        <w:ind w:left="2160" w:hanging="360"/>
+      </w:pPr>
+      <w:rPr>
+        <w:rFonts w:ascii="Courier New" w:hAnsi="Courier New" w:cs="Courier New" w:hint="default"/>
+      </w:rPr>
+    </w:lvl>
+    <w:lvl w:ilvl="2" w:tplc="04090005" w:tentative="1">
+      <w:start w:val="1"/>
+      <w:numFmt w:val="bullet"/>
+      <w:lvlText w:val=""/>
+      <w:lvlJc w:val="left"/>
+      <w:pPr>
+        <w:ind w:left="2880" w:hanging="360"/>
+      </w:pPr>
+      <w:rPr>
+        <w:rFonts w:ascii="Wingdings" w:hAnsi="Wingdings" w:hint="default"/>
+      </w:rPr>
+    </w:lvl>
+    <w:lvl w:ilvl="3" w:tplc="04090001" w:tentative="1">
+      <w:start w:val="1"/>
+      <w:numFmt w:val="bullet"/>
+      <w:lvlText w:val=""/>
+      <w:lvlJc w:val="left"/>
+      <w:pPr>
+        <w:ind w:left="3600" w:hanging="360"/>
+      </w:pPr>
+      <w:rPr>
+        <w:rFonts w:ascii="Symbol" w:hAnsi="Symbol" w:hint="default"/>
+      </w:rPr>
+    </w:lvl>
+    <w:lvl w:ilvl="4" w:tplc="04090003" w:tentative="1">
+      <w:start w:val="1"/>
+      <w:numFmt w:val="bullet"/>
+      <w:lvlText w:val="o"/>
+      <w:lvlJc w:val="left"/>
+      <w:pPr>
+        <w:ind w:left="4320" w:hanging="360"/>
+      </w:pPr>
+      <w:rPr>
+        <w:rFonts w:ascii="Courier New" w:hAnsi="Courier New" w:cs="Courier New" w:hint="default"/>
+      </w:rPr>
+    </w:lvl>
+    <w:lvl w:ilvl="5" w:tplc="04090005" w:tentative="1">
+      <w:start w:val="1"/>
+      <w:numFmt w:val="bullet"/>
+      <w:lvlText w:val=""/>
+      <w:lvlJc w:val="left"/>
+      <w:pPr>
+        <w:ind w:left="5040" w:hanging="360"/>
+      </w:pPr>
+      <w:rPr>
+        <w:rFonts w:ascii="Wingdings" w:hAnsi="Wingdings" w:hint="default"/>
+      </w:rPr>
+    </w:lvl>
+    <w:lvl w:ilvl="6" w:tplc="04090001" w:tentative="1">
+      <w:start w:val="1"/>
+      <w:numFmt w:val="bullet"/>
+      <w:lvlText w:val=""/>
+      <w:lvlJc w:val="left"/>
+      <w:pPr>
+        <w:ind w:left="5760" w:hanging="360"/>
+      </w:pPr>
+      <w:rPr>
+        <w:rFonts w:ascii="Symbol" w:hAnsi="Symbol" w:hint="default"/>
+      </w:rPr>
+    </w:lvl>
+    <w:lvl w:ilvl="7" w:tplc="04090003" w:tentative="1">
+      <w:start w:val="1"/>
+      <w:numFmt w:val="bullet"/>
+      <w:lvlText w:val="o"/>
+      <w:lvlJc w:val="left"/>
+      <w:pPr>
+        <w:ind w:left="6480" w:hanging="360"/>
+      </w:pPr>
+      <w:rPr>
+        <w:rFonts w:ascii="Courier New" w:hAnsi="Courier New" w:cs="Courier New" w:hint="default"/>
+      </w:rPr>
+    </w:lvl>
+    <w:lvl w:ilvl="8" w:tplc="04090005" w:tentative="1">
+      <w:start w:val="1"/>
+      <w:numFmt w:val="bullet"/>
+      <w:lvlText w:val=""/>
+      <w:lvlJc w:val="left"/>
+      <w:pPr>
+        <w:ind w:left="7200" w:hanging="360"/>
+      </w:pPr>
+      <w:rPr>
+        <w:rFonts w:ascii="Wingdings" w:hAnsi="Wingdings" w:hint="default"/>
+      </w:rPr>
+    </w:lvl>
+  </w:abstractNum>
+  <w:abstractNum w:abstractNumId="14" w15:restartNumberingAfterBreak="0">
     <w:nsid w:val="215ED53B"/>
     <w:multiLevelType w:val="hybridMultilevel"/>
     <w:tmpl w:val="FFFFFFFF"/>
@@ -5950,7 +6310,7 @@
       </w:rPr>
     </w:lvl>
   </w:abstractNum>
-  <w:abstractNum w:abstractNumId="14" w15:restartNumberingAfterBreak="0">
+  <w:abstractNum w:abstractNumId="15" w15:restartNumberingAfterBreak="0">
     <w:nsid w:val="25481131"/>
     <w:multiLevelType w:val="hybridMultilevel"/>
     <w:tmpl w:val="FFFFFFFF"/>
@@ -6063,7 +6423,7 @@
       </w:rPr>
     </w:lvl>
   </w:abstractNum>
-  <w:abstractNum w:abstractNumId="15" w15:restartNumberingAfterBreak="0">
+  <w:abstractNum w:abstractNumId="16" w15:restartNumberingAfterBreak="0">
     <w:nsid w:val="2BEF301D"/>
     <w:multiLevelType w:val="hybridMultilevel"/>
     <w:tmpl w:val="2B3AA896"/>
@@ -6176,7 +6536,7 @@
       </w:rPr>
     </w:lvl>
   </w:abstractNum>
-  <w:abstractNum w:abstractNumId="16" w15:restartNumberingAfterBreak="0">
+  <w:abstractNum w:abstractNumId="17" w15:restartNumberingAfterBreak="0">
     <w:nsid w:val="30B55271"/>
     <w:multiLevelType w:val="hybridMultilevel"/>
     <w:tmpl w:val="EB187570"/>
@@ -6262,7 +6622,7 @@
       </w:pPr>
     </w:lvl>
   </w:abstractNum>
-  <w:abstractNum w:abstractNumId="17" w15:restartNumberingAfterBreak="0">
+  <w:abstractNum w:abstractNumId="18" w15:restartNumberingAfterBreak="0">
     <w:nsid w:val="360E79A9"/>
     <w:multiLevelType w:val="multilevel"/>
     <w:tmpl w:val="FFFFFFFF"/>
@@ -6375,7 +6735,7 @@
       </w:rPr>
     </w:lvl>
   </w:abstractNum>
-  <w:abstractNum w:abstractNumId="18" w15:restartNumberingAfterBreak="0">
+  <w:abstractNum w:abstractNumId="19" w15:restartNumberingAfterBreak="0">
     <w:nsid w:val="3AE77EFC"/>
     <w:multiLevelType w:val="hybridMultilevel"/>
     <w:tmpl w:val="BF34E8AA"/>
@@ -6488,7 +6848,7 @@
       </w:rPr>
     </w:lvl>
   </w:abstractNum>
-  <w:abstractNum w:abstractNumId="19" w15:restartNumberingAfterBreak="0">
+  <w:abstractNum w:abstractNumId="20" w15:restartNumberingAfterBreak="0">
     <w:nsid w:val="3BD0A676"/>
     <w:multiLevelType w:val="hybridMultilevel"/>
     <w:tmpl w:val="FFFFFFFF"/>
@@ -6601,7 +6961,7 @@
       </w:rPr>
     </w:lvl>
   </w:abstractNum>
-  <w:abstractNum w:abstractNumId="20" w15:restartNumberingAfterBreak="0">
+  <w:abstractNum w:abstractNumId="21" w15:restartNumberingAfterBreak="0">
     <w:nsid w:val="3CEA41A4"/>
     <w:multiLevelType w:val="hybridMultilevel"/>
     <w:tmpl w:val="FFFFFFFF"/>
@@ -6687,7 +7047,7 @@
       </w:pPr>
     </w:lvl>
   </w:abstractNum>
-  <w:abstractNum w:abstractNumId="21" w15:restartNumberingAfterBreak="0">
+  <w:abstractNum w:abstractNumId="22" w15:restartNumberingAfterBreak="0">
     <w:nsid w:val="3F9AADF4"/>
     <w:multiLevelType w:val="hybridMultilevel"/>
     <w:tmpl w:val="FFFFFFFF"/>
@@ -6773,7 +7133,7 @@
       </w:pPr>
     </w:lvl>
   </w:abstractNum>
-  <w:abstractNum w:abstractNumId="22" w15:restartNumberingAfterBreak="0">
+  <w:abstractNum w:abstractNumId="23" w15:restartNumberingAfterBreak="0">
     <w:nsid w:val="41A2DE95"/>
     <w:multiLevelType w:val="hybridMultilevel"/>
     <w:tmpl w:val="FFFFFFFF"/>
@@ -6886,7 +7246,7 @@
       </w:rPr>
     </w:lvl>
   </w:abstractNum>
-  <w:abstractNum w:abstractNumId="23" w15:restartNumberingAfterBreak="0">
+  <w:abstractNum w:abstractNumId="24" w15:restartNumberingAfterBreak="0">
     <w:nsid w:val="42202A9B"/>
     <w:multiLevelType w:val="hybridMultilevel"/>
     <w:tmpl w:val="FFFFFFFF"/>
@@ -6999,7 +7359,7 @@
       </w:rPr>
     </w:lvl>
   </w:abstractNum>
-  <w:abstractNum w:abstractNumId="24" w15:restartNumberingAfterBreak="0">
+  <w:abstractNum w:abstractNumId="25" w15:restartNumberingAfterBreak="0">
     <w:nsid w:val="43DCB8F2"/>
     <w:multiLevelType w:val="hybridMultilevel"/>
     <w:tmpl w:val="FFFFFFFF"/>
@@ -7112,7 +7472,7 @@
       </w:rPr>
     </w:lvl>
   </w:abstractNum>
-  <w:abstractNum w:abstractNumId="25" w15:restartNumberingAfterBreak="0">
+  <w:abstractNum w:abstractNumId="26" w15:restartNumberingAfterBreak="0">
     <w:nsid w:val="453E2DC6"/>
     <w:multiLevelType w:val="multilevel"/>
     <w:tmpl w:val="4DA4E65A"/>
@@ -7233,7 +7593,7 @@
       </w:rPr>
     </w:lvl>
   </w:abstractNum>
-  <w:abstractNum w:abstractNumId="26" w15:restartNumberingAfterBreak="0">
+  <w:abstractNum w:abstractNumId="27" w15:restartNumberingAfterBreak="0">
     <w:nsid w:val="4D557C4F"/>
     <w:multiLevelType w:val="hybridMultilevel"/>
     <w:tmpl w:val="E482CF54"/>
@@ -7322,7 +7682,7 @@
       </w:pPr>
     </w:lvl>
   </w:abstractNum>
-  <w:abstractNum w:abstractNumId="27" w15:restartNumberingAfterBreak="0">
+  <w:abstractNum w:abstractNumId="28" w15:restartNumberingAfterBreak="0">
     <w:nsid w:val="52DF187A"/>
     <w:multiLevelType w:val="hybridMultilevel"/>
     <w:tmpl w:val="FFFFFFFF"/>
@@ -7435,7 +7795,7 @@
       </w:rPr>
     </w:lvl>
   </w:abstractNum>
-  <w:abstractNum w:abstractNumId="28" w15:restartNumberingAfterBreak="0">
+  <w:abstractNum w:abstractNumId="29" w15:restartNumberingAfterBreak="0">
     <w:nsid w:val="573E3B79"/>
     <w:multiLevelType w:val="hybridMultilevel"/>
     <w:tmpl w:val="FFFFFFFF"/>
@@ -7521,7 +7881,7 @@
       </w:pPr>
     </w:lvl>
   </w:abstractNum>
-  <w:abstractNum w:abstractNumId="29" w15:restartNumberingAfterBreak="0">
+  <w:abstractNum w:abstractNumId="30" w15:restartNumberingAfterBreak="0">
     <w:nsid w:val="5A72411A"/>
     <w:multiLevelType w:val="hybridMultilevel"/>
     <w:tmpl w:val="C31A5862"/>
@@ -7607,7 +7967,7 @@
       </w:pPr>
     </w:lvl>
   </w:abstractNum>
-  <w:abstractNum w:abstractNumId="30" w15:restartNumberingAfterBreak="0">
+  <w:abstractNum w:abstractNumId="31" w15:restartNumberingAfterBreak="0">
     <w:nsid w:val="64424843"/>
     <w:multiLevelType w:val="hybridMultilevel"/>
     <w:tmpl w:val="FFFFFFFF"/>
@@ -7693,7 +8053,7 @@
       </w:pPr>
     </w:lvl>
   </w:abstractNum>
-  <w:abstractNum w:abstractNumId="31" w15:restartNumberingAfterBreak="0">
+  <w:abstractNum w:abstractNumId="32" w15:restartNumberingAfterBreak="0">
     <w:nsid w:val="64803963"/>
     <w:multiLevelType w:val="multilevel"/>
     <w:tmpl w:val="FFFFFFFF"/>
@@ -7779,7 +8139,7 @@
       </w:pPr>
     </w:lvl>
   </w:abstractNum>
-  <w:abstractNum w:abstractNumId="32" w15:restartNumberingAfterBreak="0">
+  <w:abstractNum w:abstractNumId="33" w15:restartNumberingAfterBreak="0">
     <w:nsid w:val="662D2694"/>
     <w:multiLevelType w:val="hybridMultilevel"/>
     <w:tmpl w:val="FFFFFFFF"/>
@@ -7865,7 +8225,7 @@
       </w:pPr>
     </w:lvl>
   </w:abstractNum>
-  <w:abstractNum w:abstractNumId="33" w15:restartNumberingAfterBreak="0">
+  <w:abstractNum w:abstractNumId="34" w15:restartNumberingAfterBreak="0">
     <w:nsid w:val="67B02098"/>
     <w:multiLevelType w:val="hybridMultilevel"/>
     <w:tmpl w:val="98429F26"/>
@@ -7978,10 +8338,10 @@
       </w:rPr>
     </w:lvl>
   </w:abstractNum>
-  <w:abstractNum w:abstractNumId="34" w15:restartNumberingAfterBreak="0">
+  <w:abstractNum w:abstractNumId="35" w15:restartNumberingAfterBreak="0">
     <w:nsid w:val="6989EEEE"/>
     <w:multiLevelType w:val="multilevel"/>
-    <w:tmpl w:val="D7A0CB06"/>
+    <w:tmpl w:val="7E3C2614"/>
     <w:lvl w:ilvl="0">
       <w:start w:val="1"/>
       <w:numFmt w:val="decimal"/>
@@ -8072,7 +8432,7 @@
       </w:pPr>
     </w:lvl>
   </w:abstractNum>
-  <w:abstractNum w:abstractNumId="35" w15:restartNumberingAfterBreak="0">
+  <w:abstractNum w:abstractNumId="36" w15:restartNumberingAfterBreak="0">
     <w:nsid w:val="717456F8"/>
     <w:multiLevelType w:val="hybridMultilevel"/>
     <w:tmpl w:val="FFFFFFFF"/>
@@ -8186,7 +8546,7 @@
     </w:lvl>
   </w:abstractNum>
   <w:num w:numId="1" w16cid:durableId="193809708">
-    <w:abstractNumId w:val="29"/>
+    <w:abstractNumId w:val="30"/>
   </w:num>
   <w:num w:numId="2" w16cid:durableId="439304008">
     <w:abstractNumId w:val="0"/>
@@ -8195,43 +8555,43 @@
     <w:abstractNumId w:val="9"/>
   </w:num>
   <w:num w:numId="4" w16cid:durableId="2006858979">
-    <w:abstractNumId w:val="30"/>
+    <w:abstractNumId w:val="31"/>
   </w:num>
   <w:num w:numId="5" w16cid:durableId="1839346339">
-    <w:abstractNumId w:val="20"/>
+    <w:abstractNumId w:val="21"/>
   </w:num>
   <w:num w:numId="6" w16cid:durableId="1380855808">
     <w:abstractNumId w:val="11"/>
   </w:num>
   <w:num w:numId="7" w16cid:durableId="565338146">
-    <w:abstractNumId w:val="32"/>
+    <w:abstractNumId w:val="33"/>
   </w:num>
   <w:num w:numId="8" w16cid:durableId="522136554">
-    <w:abstractNumId w:val="21"/>
+    <w:abstractNumId w:val="22"/>
   </w:num>
   <w:num w:numId="9" w16cid:durableId="729496021">
-    <w:abstractNumId w:val="26"/>
+    <w:abstractNumId w:val="27"/>
   </w:num>
   <w:num w:numId="10" w16cid:durableId="417485858">
     <w:abstractNumId w:val="8"/>
   </w:num>
   <w:num w:numId="11" w16cid:durableId="1035351234">
-    <w:abstractNumId w:val="25"/>
+    <w:abstractNumId w:val="26"/>
   </w:num>
   <w:num w:numId="12" w16cid:durableId="837691969">
     <w:abstractNumId w:val="5"/>
   </w:num>
   <w:num w:numId="13" w16cid:durableId="979849249">
-    <w:abstractNumId w:val="18"/>
+    <w:abstractNumId w:val="19"/>
   </w:num>
   <w:num w:numId="14" w16cid:durableId="387188096">
     <w:abstractNumId w:val="12"/>
   </w:num>
   <w:num w:numId="15" w16cid:durableId="1770663035">
-    <w:abstractNumId w:val="15"/>
+    <w:abstractNumId w:val="16"/>
   </w:num>
   <w:num w:numId="16" w16cid:durableId="642200228">
-    <w:abstractNumId w:val="17"/>
+    <w:abstractNumId w:val="18"/>
   </w:num>
   <w:num w:numId="17" w16cid:durableId="595553950">
     <w:abstractNumId w:val="7"/>
@@ -8240,58 +8600,61 @@
     <w:abstractNumId w:val="1"/>
   </w:num>
   <w:num w:numId="19" w16cid:durableId="1430350645">
-    <w:abstractNumId w:val="19"/>
+    <w:abstractNumId w:val="20"/>
   </w:num>
   <w:num w:numId="20" w16cid:durableId="609823634">
     <w:abstractNumId w:val="10"/>
   </w:num>
   <w:num w:numId="21" w16cid:durableId="1595891774">
-    <w:abstractNumId w:val="14"/>
+    <w:abstractNumId w:val="15"/>
   </w:num>
   <w:num w:numId="22" w16cid:durableId="1857501887">
     <w:abstractNumId w:val="4"/>
   </w:num>
   <w:num w:numId="23" w16cid:durableId="1424566782">
-    <w:abstractNumId w:val="22"/>
+    <w:abstractNumId w:val="23"/>
   </w:num>
   <w:num w:numId="24" w16cid:durableId="983385615">
-    <w:abstractNumId w:val="24"/>
+    <w:abstractNumId w:val="25"/>
   </w:num>
   <w:num w:numId="25" w16cid:durableId="1303582182">
-    <w:abstractNumId w:val="27"/>
+    <w:abstractNumId w:val="28"/>
   </w:num>
   <w:num w:numId="26" w16cid:durableId="2138447778">
     <w:abstractNumId w:val="2"/>
   </w:num>
   <w:num w:numId="27" w16cid:durableId="715280916">
-    <w:abstractNumId w:val="13"/>
+    <w:abstractNumId w:val="14"/>
   </w:num>
   <w:num w:numId="28" w16cid:durableId="296570619">
-    <w:abstractNumId w:val="28"/>
+    <w:abstractNumId w:val="29"/>
   </w:num>
   <w:num w:numId="29" w16cid:durableId="266351746">
-    <w:abstractNumId w:val="35"/>
+    <w:abstractNumId w:val="36"/>
   </w:num>
   <w:num w:numId="30" w16cid:durableId="1027947511">
-    <w:abstractNumId w:val="31"/>
+    <w:abstractNumId w:val="32"/>
   </w:num>
   <w:num w:numId="31" w16cid:durableId="1358778646">
-    <w:abstractNumId w:val="23"/>
+    <w:abstractNumId w:val="24"/>
   </w:num>
   <w:num w:numId="32" w16cid:durableId="186406669">
-    <w:abstractNumId w:val="34"/>
+    <w:abstractNumId w:val="35"/>
   </w:num>
   <w:num w:numId="33" w16cid:durableId="364215154">
     <w:abstractNumId w:val="3"/>
   </w:num>
   <w:num w:numId="34" w16cid:durableId="1020163297">
-    <w:abstractNumId w:val="16"/>
+    <w:abstractNumId w:val="17"/>
   </w:num>
   <w:num w:numId="35" w16cid:durableId="836841915">
     <w:abstractNumId w:val="6"/>
   </w:num>
   <w:num w:numId="36" w16cid:durableId="433552524">
-    <w:abstractNumId w:val="33"/>
+    <w:abstractNumId w:val="34"/>
+  </w:num>
+  <w:num w:numId="37" w16cid:durableId="293803109">
+    <w:abstractNumId w:val="13"/>
   </w:num>
 </w:numbering>
 </file>

</xml_diff>